<commit_message>
feat: subnet solution for the interview test
</commit_message>
<xml_diff>
--- a/Solution.docx
+++ b/Solution.docx
@@ -24,6 +24,70 @@
           <w:lang w:val="en-US"/>
         </w:rPr>
       </w:pPr>
+      <w:r>
+        <w:rPr>
+          <w:rFonts w:ascii="Times New Roman" w:hAnsi="Times New Roman" w:cs="Times New Roman"/>
+          <w:noProof/>
+          <w:lang w:val="en-US"/>
+        </w:rPr>
+        <w:drawing>
+          <wp:anchor distT="0" distB="0" distL="114300" distR="114300" simplePos="0" relativeHeight="251658240" behindDoc="0" locked="0" layoutInCell="1" allowOverlap="1" wp14:anchorId="74EF1906" wp14:editId="3A0DD009">
+            <wp:simplePos x="0" y="0"/>
+            <wp:positionH relativeFrom="margin">
+              <wp:align>center</wp:align>
+            </wp:positionH>
+            <wp:positionV relativeFrom="margin">
+              <wp:align>top</wp:align>
+            </wp:positionV>
+            <wp:extent cx="5943600" cy="5474335"/>
+            <wp:effectExtent l="0" t="0" r="0" b="0"/>
+            <wp:wrapSquare wrapText="bothSides"/>
+            <wp:docPr id="3" name="Picture 3" descr="A screenshot of a computer&#10;&#10;Description automatically generated"/>
+            <wp:cNvGraphicFramePr>
+              <a:graphicFrameLocks xmlns:a="http://schemas.openxmlformats.org/drawingml/2006/main" noChangeAspect="1"/>
+            </wp:cNvGraphicFramePr>
+            <a:graphic xmlns:a="http://schemas.openxmlformats.org/drawingml/2006/main">
+              <a:graphicData uri="http://schemas.openxmlformats.org/drawingml/2006/picture">
+                <pic:pic xmlns:pic="http://schemas.openxmlformats.org/drawingml/2006/picture">
+                  <pic:nvPicPr>
+                    <pic:cNvPr id="3" name="Picture 3" descr="A screenshot of a computer&#10;&#10;Description automatically generated"/>
+                    <pic:cNvPicPr/>
+                  </pic:nvPicPr>
+                  <pic:blipFill>
+                    <a:blip r:embed="rId5" cstate="print">
+                      <a:extLst>
+                        <a:ext uri="{28A0092B-C50C-407E-A947-70E740481C1C}">
+                          <a14:useLocalDpi xmlns:a14="http://schemas.microsoft.com/office/drawing/2010/main" val="0"/>
+                        </a:ext>
+                      </a:extLst>
+                    </a:blip>
+                    <a:stretch>
+                      <a:fillRect/>
+                    </a:stretch>
+                  </pic:blipFill>
+                  <pic:spPr>
+                    <a:xfrm>
+                      <a:off x="0" y="0"/>
+                      <a:ext cx="5943600" cy="5474335"/>
+                    </a:xfrm>
+                    <a:prstGeom prst="rect">
+                      <a:avLst/>
+                    </a:prstGeom>
+                  </pic:spPr>
+                </pic:pic>
+              </a:graphicData>
+            </a:graphic>
+          </wp:anchor>
+        </w:drawing>
+      </w:r>
+    </w:p>
+    <w:p>
+      <w:pPr>
+        <w:rPr>
+          <w:rFonts w:ascii="Times New Roman" w:hAnsi="Times New Roman" w:cs="Times New Roman"/>
+          <w:lang w:val="en-US"/>
+        </w:rPr>
+      </w:pPr>
     </w:p>
     <w:p>
       <w:pPr>
@@ -273,6 +337,7 @@
           <w:rFonts w:ascii="Times New Roman" w:hAnsi="Times New Roman" w:cs="Times New Roman"/>
           <w:lang w:val="en-US"/>
         </w:rPr>
+        <w:lastRenderedPageBreak/>
         <w:t>EC2 as capacity provider because:</w:t>
       </w:r>
     </w:p>
@@ -903,412 +968,405 @@
           <w:rFonts w:ascii="Times New Roman" w:hAnsi="Times New Roman" w:cs="Times New Roman"/>
           <w:lang w:val="en-US"/>
         </w:rPr>
+        <w:t xml:space="preserve">I assume that we have a </w:t>
+      </w:r>
+      <w:proofErr w:type="gramStart"/>
+      <w:r>
+        <w:rPr>
+          <w:rFonts w:ascii="Times New Roman" w:hAnsi="Times New Roman" w:cs="Times New Roman"/>
+          <w:lang w:val="en-US"/>
+        </w:rPr>
+        <w:t>repo</w:t>
+      </w:r>
+      <w:proofErr w:type="gramEnd"/>
+      <w:r>
+        <w:rPr>
+          <w:rFonts w:ascii="Times New Roman" w:hAnsi="Times New Roman" w:cs="Times New Roman"/>
+          <w:lang w:val="en-US"/>
+        </w:rPr>
+        <w:t xml:space="preserve"> </w:t>
+      </w:r>
+      <w:r>
+        <w:rPr>
+          <w:rFonts w:ascii="Times New Roman" w:hAnsi="Times New Roman" w:cs="Times New Roman"/>
+          <w:lang w:val="en-US"/>
+        </w:rPr>
+        <w:t xml:space="preserve">so I use </w:t>
+      </w:r>
+      <w:proofErr w:type="spellStart"/>
+      <w:r>
+        <w:rPr>
+          <w:rFonts w:ascii="Times New Roman" w:hAnsi="Times New Roman" w:cs="Times New Roman"/>
+          <w:lang w:val="en-US"/>
+        </w:rPr>
+        <w:t>CodeCommit</w:t>
+      </w:r>
+      <w:proofErr w:type="spellEnd"/>
+      <w:r>
+        <w:rPr>
+          <w:rFonts w:ascii="Times New Roman" w:hAnsi="Times New Roman" w:cs="Times New Roman"/>
+          <w:lang w:val="en-US"/>
+        </w:rPr>
+        <w:t xml:space="preserve"> for that purpose</w:t>
+      </w:r>
+    </w:p>
+    <w:p>
+      <w:pPr>
+        <w:pStyle w:val="ListParagraph"/>
+        <w:numPr>
+          <w:ilvl w:val="2"/>
+          <w:numId w:val="1"/>
+        </w:numPr>
+        <w:rPr>
+          <w:rFonts w:ascii="Times New Roman" w:hAnsi="Times New Roman" w:cs="Times New Roman"/>
+          <w:lang w:val="en-US"/>
+        </w:rPr>
+      </w:pPr>
+      <w:proofErr w:type="spellStart"/>
+      <w:r>
+        <w:rPr>
+          <w:rFonts w:ascii="Times New Roman" w:hAnsi="Times New Roman" w:cs="Times New Roman"/>
+          <w:lang w:val="en-US"/>
+        </w:rPr>
+        <w:t>CodeBuild</w:t>
+      </w:r>
+      <w:proofErr w:type="spellEnd"/>
+      <w:r>
+        <w:rPr>
+          <w:rFonts w:ascii="Times New Roman" w:hAnsi="Times New Roman" w:cs="Times New Roman"/>
+          <w:lang w:val="en-US"/>
+        </w:rPr>
+        <w:t xml:space="preserve"> will use </w:t>
+      </w:r>
+      <w:proofErr w:type="spellStart"/>
+      <w:r>
+        <w:rPr>
+          <w:rFonts w:ascii="Times New Roman" w:hAnsi="Times New Roman" w:cs="Times New Roman"/>
+          <w:lang w:val="en-US"/>
+        </w:rPr>
+        <w:t>buildspec.yml</w:t>
+      </w:r>
+      <w:proofErr w:type="spellEnd"/>
+      <w:r>
+        <w:rPr>
+          <w:rFonts w:ascii="Times New Roman" w:hAnsi="Times New Roman" w:cs="Times New Roman"/>
+          <w:lang w:val="en-US"/>
+        </w:rPr>
+        <w:t xml:space="preserve"> in respective </w:t>
+      </w:r>
+      <w:proofErr w:type="spellStart"/>
+      <w:r>
+        <w:rPr>
+          <w:rFonts w:ascii="Times New Roman" w:hAnsi="Times New Roman" w:cs="Times New Roman"/>
+          <w:lang w:val="en-US"/>
+        </w:rPr>
+        <w:t>Codecommit</w:t>
+      </w:r>
+      <w:proofErr w:type="spellEnd"/>
+      <w:r>
+        <w:rPr>
+          <w:rFonts w:ascii="Times New Roman" w:hAnsi="Times New Roman" w:cs="Times New Roman"/>
+          <w:lang w:val="en-US"/>
+        </w:rPr>
+        <w:t xml:space="preserve"> repo to run</w:t>
+      </w:r>
+    </w:p>
+    <w:p>
+      <w:pPr>
+        <w:pStyle w:val="ListParagraph"/>
+        <w:numPr>
+          <w:ilvl w:val="2"/>
+          <w:numId w:val="1"/>
+        </w:numPr>
+        <w:rPr>
+          <w:rFonts w:ascii="Times New Roman" w:hAnsi="Times New Roman" w:cs="Times New Roman"/>
+          <w:lang w:val="en-US"/>
+        </w:rPr>
+      </w:pPr>
+      <w:proofErr w:type="spellStart"/>
+      <w:r>
+        <w:rPr>
+          <w:rFonts w:ascii="Times New Roman" w:hAnsi="Times New Roman" w:cs="Times New Roman"/>
+          <w:lang w:val="en-US"/>
+        </w:rPr>
+        <w:t>CodePipeline</w:t>
+      </w:r>
+      <w:proofErr w:type="spellEnd"/>
+      <w:r>
+        <w:rPr>
+          <w:rFonts w:ascii="Times New Roman" w:hAnsi="Times New Roman" w:cs="Times New Roman"/>
+          <w:lang w:val="en-US"/>
+        </w:rPr>
+        <w:t xml:space="preserve"> to orchestrate all above services together</w:t>
+      </w:r>
+    </w:p>
+    <w:p>
+      <w:pPr>
+        <w:pStyle w:val="ListParagraph"/>
+        <w:numPr>
+          <w:ilvl w:val="2"/>
+          <w:numId w:val="1"/>
+        </w:numPr>
+        <w:rPr>
+          <w:rFonts w:ascii="Times New Roman" w:hAnsi="Times New Roman" w:cs="Times New Roman"/>
+          <w:lang w:val="en-US"/>
+        </w:rPr>
+      </w:pPr>
+      <w:r>
+        <w:rPr>
+          <w:rFonts w:ascii="Times New Roman" w:hAnsi="Times New Roman" w:cs="Times New Roman"/>
+          <w:lang w:val="en-US"/>
+        </w:rPr>
+        <w:t>Artifact generated from CICD pipeline will store in S3 bucket</w:t>
+      </w:r>
+    </w:p>
+    <w:p>
+      <w:pPr>
+        <w:pStyle w:val="ListParagraph"/>
+        <w:numPr>
+          <w:ilvl w:val="2"/>
+          <w:numId w:val="1"/>
+        </w:numPr>
+        <w:rPr>
+          <w:rFonts w:ascii="Times New Roman" w:hAnsi="Times New Roman" w:cs="Times New Roman"/>
+          <w:lang w:val="en-US"/>
+        </w:rPr>
+      </w:pPr>
+      <w:r>
+        <w:rPr>
+          <w:rFonts w:ascii="Times New Roman" w:hAnsi="Times New Roman" w:cs="Times New Roman"/>
+          <w:lang w:val="en-US"/>
+        </w:rPr>
+        <w:t xml:space="preserve">For caching purposes, </w:t>
+      </w:r>
+      <w:proofErr w:type="spellStart"/>
+      <w:r>
+        <w:rPr>
+          <w:rFonts w:ascii="Times New Roman" w:hAnsi="Times New Roman" w:cs="Times New Roman"/>
+          <w:lang w:val="en-US"/>
+        </w:rPr>
+        <w:t>i</w:t>
+      </w:r>
+      <w:proofErr w:type="spellEnd"/>
+      <w:r>
+        <w:rPr>
+          <w:rFonts w:ascii="Times New Roman" w:hAnsi="Times New Roman" w:cs="Times New Roman"/>
+          <w:lang w:val="en-US"/>
+        </w:rPr>
+        <w:t xml:space="preserve"> use “local” setting on </w:t>
+      </w:r>
+      <w:proofErr w:type="spellStart"/>
+      <w:r>
+        <w:rPr>
+          <w:rFonts w:ascii="Times New Roman" w:hAnsi="Times New Roman" w:cs="Times New Roman"/>
+          <w:lang w:val="en-US"/>
+        </w:rPr>
+        <w:t>CodeBuild</w:t>
+      </w:r>
+      <w:proofErr w:type="spellEnd"/>
+      <w:r>
+        <w:rPr>
+          <w:rFonts w:ascii="Times New Roman" w:hAnsi="Times New Roman" w:cs="Times New Roman"/>
+          <w:lang w:val="en-US"/>
+        </w:rPr>
+        <w:t xml:space="preserve"> settings</w:t>
+      </w:r>
+    </w:p>
+    <w:p>
+      <w:pPr>
+        <w:pStyle w:val="ListParagraph"/>
+        <w:numPr>
+          <w:ilvl w:val="0"/>
+          <w:numId w:val="1"/>
+        </w:numPr>
+        <w:rPr>
+          <w:rFonts w:ascii="Times New Roman" w:hAnsi="Times New Roman" w:cs="Times New Roman"/>
+          <w:lang w:val="en-US"/>
+        </w:rPr>
+      </w:pPr>
+      <w:r>
+        <w:rPr>
+          <w:rFonts w:ascii="Times New Roman" w:hAnsi="Times New Roman" w:cs="Times New Roman"/>
+          <w:lang w:val="en-US"/>
+        </w:rPr>
+        <w:t>Networking:</w:t>
+      </w:r>
+    </w:p>
+    <w:p>
+      <w:pPr>
+        <w:pStyle w:val="ListParagraph"/>
+        <w:numPr>
+          <w:ilvl w:val="1"/>
+          <w:numId w:val="1"/>
+        </w:numPr>
+        <w:rPr>
+          <w:rFonts w:ascii="Times New Roman" w:hAnsi="Times New Roman" w:cs="Times New Roman"/>
+          <w:lang w:val="en-US"/>
+        </w:rPr>
+      </w:pPr>
+      <w:r>
+        <w:rPr>
+          <w:rFonts w:ascii="Times New Roman" w:hAnsi="Times New Roman" w:cs="Times New Roman"/>
+          <w:lang w:val="en-US"/>
+        </w:rPr>
+        <w:t xml:space="preserve">I use 1 VPC (10.10.0.0/16, I don’t use 10.0.0.0/16 because it’s common CIDR, if later we need to </w:t>
+      </w:r>
+      <w:proofErr w:type="gramStart"/>
+      <w:r>
+        <w:rPr>
+          <w:rFonts w:ascii="Times New Roman" w:hAnsi="Times New Roman" w:cs="Times New Roman"/>
+          <w:lang w:val="en-US"/>
+        </w:rPr>
+        <w:t>peering</w:t>
+      </w:r>
+      <w:proofErr w:type="gramEnd"/>
+      <w:r>
+        <w:rPr>
+          <w:rFonts w:ascii="Times New Roman" w:hAnsi="Times New Roman" w:cs="Times New Roman"/>
+          <w:lang w:val="en-US"/>
+        </w:rPr>
+        <w:t xml:space="preserve"> this VPC for another one -&gt; it would be </w:t>
+      </w:r>
+      <w:r>
+        <w:rPr>
+          <w:rFonts w:ascii="Times New Roman" w:hAnsi="Times New Roman" w:cs="Times New Roman"/>
+          <w:lang w:val="en-US"/>
+        </w:rPr>
+        <w:t xml:space="preserve">unnecessary </w:t>
+      </w:r>
+      <w:r>
+        <w:rPr>
+          <w:rFonts w:ascii="Times New Roman" w:hAnsi="Times New Roman" w:cs="Times New Roman"/>
+          <w:lang w:val="en-US"/>
+        </w:rPr>
+        <w:t>to solve the IP overlapping problems)</w:t>
+      </w:r>
+    </w:p>
+    <w:p>
+      <w:pPr>
+        <w:pStyle w:val="ListParagraph"/>
+        <w:numPr>
+          <w:ilvl w:val="1"/>
+          <w:numId w:val="1"/>
+        </w:numPr>
+        <w:rPr>
+          <w:rFonts w:ascii="Times New Roman" w:hAnsi="Times New Roman" w:cs="Times New Roman"/>
+          <w:lang w:val="en-US"/>
+        </w:rPr>
+      </w:pPr>
+      <w:r>
+        <w:rPr>
+          <w:rFonts w:ascii="Times New Roman" w:hAnsi="Times New Roman" w:cs="Times New Roman"/>
+          <w:lang w:val="en-US"/>
+        </w:rPr>
+        <w:t xml:space="preserve">6 subnets: </w:t>
+      </w:r>
+      <w:r>
+        <w:rPr>
+          <w:rFonts w:ascii="Times New Roman" w:hAnsi="Times New Roman" w:cs="Times New Roman"/>
+          <w:lang w:val="en-US"/>
+        </w:rPr>
+        <w:t>(2 each for High Availability purposes)</w:t>
+      </w:r>
+    </w:p>
+    <w:p>
+      <w:pPr>
+        <w:pStyle w:val="ListParagraph"/>
+        <w:numPr>
+          <w:ilvl w:val="2"/>
+          <w:numId w:val="1"/>
+        </w:numPr>
+        <w:rPr>
+          <w:rFonts w:ascii="Times New Roman" w:hAnsi="Times New Roman" w:cs="Times New Roman"/>
+          <w:lang w:val="en-US"/>
+        </w:rPr>
+      </w:pPr>
+      <w:r>
+        <w:rPr>
+          <w:rFonts w:ascii="Times New Roman" w:hAnsi="Times New Roman" w:cs="Times New Roman"/>
+          <w:lang w:val="en-US"/>
+        </w:rPr>
+        <w:t>2 public subnets</w:t>
+      </w:r>
+    </w:p>
+    <w:p>
+      <w:pPr>
+        <w:pStyle w:val="ListParagraph"/>
+        <w:numPr>
+          <w:ilvl w:val="3"/>
+          <w:numId w:val="1"/>
+        </w:numPr>
+        <w:rPr>
+          <w:rFonts w:ascii="Times New Roman" w:hAnsi="Times New Roman" w:cs="Times New Roman"/>
+          <w:lang w:val="en-US"/>
+        </w:rPr>
+      </w:pPr>
+      <w:r>
+        <w:rPr>
+          <w:rFonts w:ascii="Times New Roman" w:hAnsi="Times New Roman" w:cs="Times New Roman"/>
+          <w:lang w:val="en-US"/>
+        </w:rPr>
+        <w:t>Place all ALBs for all EC2 services</w:t>
+      </w:r>
+    </w:p>
+    <w:p>
+      <w:pPr>
+        <w:pStyle w:val="ListParagraph"/>
+        <w:numPr>
+          <w:ilvl w:val="3"/>
+          <w:numId w:val="1"/>
+        </w:numPr>
+        <w:rPr>
+          <w:rFonts w:ascii="Times New Roman" w:hAnsi="Times New Roman" w:cs="Times New Roman"/>
+          <w:lang w:val="en-US"/>
+        </w:rPr>
+      </w:pPr>
+      <w:r>
+        <w:rPr>
+          <w:rFonts w:ascii="Times New Roman" w:hAnsi="Times New Roman" w:cs="Times New Roman"/>
+          <w:lang w:val="en-US"/>
+        </w:rPr>
+        <w:t>Place bastion host (if use one)</w:t>
+      </w:r>
+    </w:p>
+    <w:p>
+      <w:pPr>
+        <w:pStyle w:val="ListParagraph"/>
+        <w:numPr>
+          <w:ilvl w:val="2"/>
+          <w:numId w:val="1"/>
+        </w:numPr>
+        <w:rPr>
+          <w:rFonts w:ascii="Times New Roman" w:hAnsi="Times New Roman" w:cs="Times New Roman"/>
+          <w:lang w:val="en-US"/>
+        </w:rPr>
+      </w:pPr>
+      <w:r>
+        <w:rPr>
+          <w:rFonts w:ascii="Times New Roman" w:hAnsi="Times New Roman" w:cs="Times New Roman"/>
+          <w:lang w:val="en-US"/>
+        </w:rPr>
+        <w:t>2 private subnets</w:t>
+      </w:r>
+    </w:p>
+    <w:p>
+      <w:pPr>
+        <w:pStyle w:val="ListParagraph"/>
+        <w:numPr>
+          <w:ilvl w:val="3"/>
+          <w:numId w:val="1"/>
+        </w:numPr>
+        <w:rPr>
+          <w:rFonts w:ascii="Times New Roman" w:hAnsi="Times New Roman" w:cs="Times New Roman"/>
+          <w:lang w:val="en-US"/>
+        </w:rPr>
+      </w:pPr>
+      <w:r>
+        <w:rPr>
+          <w:rFonts w:ascii="Times New Roman" w:hAnsi="Times New Roman" w:cs="Times New Roman"/>
+          <w:lang w:val="en-US"/>
+        </w:rPr>
         <w:lastRenderedPageBreak/>
-        <w:t xml:space="preserve">I assume that we have a </w:t>
-      </w:r>
-      <w:proofErr w:type="gramStart"/>
-      <w:r>
-        <w:rPr>
-          <w:rFonts w:ascii="Times New Roman" w:hAnsi="Times New Roman" w:cs="Times New Roman"/>
-          <w:lang w:val="en-US"/>
-        </w:rPr>
-        <w:t>repo</w:t>
-      </w:r>
-      <w:proofErr w:type="gramEnd"/>
-      <w:r>
-        <w:rPr>
-          <w:rFonts w:ascii="Times New Roman" w:hAnsi="Times New Roman" w:cs="Times New Roman"/>
-          <w:lang w:val="en-US"/>
-        </w:rPr>
-        <w:t xml:space="preserve"> </w:t>
-      </w:r>
-      <w:r>
-        <w:rPr>
-          <w:rFonts w:ascii="Times New Roman" w:hAnsi="Times New Roman" w:cs="Times New Roman"/>
-          <w:lang w:val="en-US"/>
-        </w:rPr>
-        <w:t xml:space="preserve">so I use </w:t>
-      </w:r>
-      <w:proofErr w:type="spellStart"/>
-      <w:r>
-        <w:rPr>
-          <w:rFonts w:ascii="Times New Roman" w:hAnsi="Times New Roman" w:cs="Times New Roman"/>
-          <w:lang w:val="en-US"/>
-        </w:rPr>
-        <w:t>CodeCommit</w:t>
-      </w:r>
-      <w:proofErr w:type="spellEnd"/>
-      <w:r>
-        <w:rPr>
-          <w:rFonts w:ascii="Times New Roman" w:hAnsi="Times New Roman" w:cs="Times New Roman"/>
-          <w:lang w:val="en-US"/>
-        </w:rPr>
-        <w:t xml:space="preserve"> for that purpose</w:t>
-      </w:r>
-    </w:p>
-    <w:p>
-      <w:pPr>
-        <w:pStyle w:val="ListParagraph"/>
-        <w:numPr>
-          <w:ilvl w:val="2"/>
-          <w:numId w:val="1"/>
-        </w:numPr>
-        <w:rPr>
-          <w:rFonts w:ascii="Times New Roman" w:hAnsi="Times New Roman" w:cs="Times New Roman"/>
-          <w:lang w:val="en-US"/>
-        </w:rPr>
-      </w:pPr>
-      <w:proofErr w:type="spellStart"/>
-      <w:r>
-        <w:rPr>
-          <w:rFonts w:ascii="Times New Roman" w:hAnsi="Times New Roman" w:cs="Times New Roman"/>
-          <w:lang w:val="en-US"/>
-        </w:rPr>
-        <w:t>CodeBuild</w:t>
-      </w:r>
-      <w:proofErr w:type="spellEnd"/>
-      <w:r>
-        <w:rPr>
-          <w:rFonts w:ascii="Times New Roman" w:hAnsi="Times New Roman" w:cs="Times New Roman"/>
-          <w:lang w:val="en-US"/>
-        </w:rPr>
-        <w:t xml:space="preserve"> will use </w:t>
-      </w:r>
-      <w:proofErr w:type="spellStart"/>
-      <w:r>
-        <w:rPr>
-          <w:rFonts w:ascii="Times New Roman" w:hAnsi="Times New Roman" w:cs="Times New Roman"/>
-          <w:lang w:val="en-US"/>
-        </w:rPr>
-        <w:t>buildspec.yml</w:t>
-      </w:r>
-      <w:proofErr w:type="spellEnd"/>
-      <w:r>
-        <w:rPr>
-          <w:rFonts w:ascii="Times New Roman" w:hAnsi="Times New Roman" w:cs="Times New Roman"/>
-          <w:lang w:val="en-US"/>
-        </w:rPr>
-        <w:t xml:space="preserve"> in respective </w:t>
-      </w:r>
-      <w:proofErr w:type="spellStart"/>
-      <w:r>
-        <w:rPr>
-          <w:rFonts w:ascii="Times New Roman" w:hAnsi="Times New Roman" w:cs="Times New Roman"/>
-          <w:lang w:val="en-US"/>
-        </w:rPr>
-        <w:t>Codecommit</w:t>
-      </w:r>
-      <w:proofErr w:type="spellEnd"/>
-      <w:r>
-        <w:rPr>
-          <w:rFonts w:ascii="Times New Roman" w:hAnsi="Times New Roman" w:cs="Times New Roman"/>
-          <w:lang w:val="en-US"/>
-        </w:rPr>
-        <w:t xml:space="preserve"> repo to run</w:t>
-      </w:r>
-    </w:p>
-    <w:p>
-      <w:pPr>
-        <w:pStyle w:val="ListParagraph"/>
-        <w:numPr>
-          <w:ilvl w:val="2"/>
-          <w:numId w:val="1"/>
-        </w:numPr>
-        <w:rPr>
-          <w:rFonts w:ascii="Times New Roman" w:hAnsi="Times New Roman" w:cs="Times New Roman"/>
-          <w:lang w:val="en-US"/>
-        </w:rPr>
-      </w:pPr>
-      <w:proofErr w:type="spellStart"/>
-      <w:r>
-        <w:rPr>
-          <w:rFonts w:ascii="Times New Roman" w:hAnsi="Times New Roman" w:cs="Times New Roman"/>
-          <w:lang w:val="en-US"/>
-        </w:rPr>
-        <w:t>CodePipeline</w:t>
-      </w:r>
-      <w:proofErr w:type="spellEnd"/>
-      <w:r>
-        <w:rPr>
-          <w:rFonts w:ascii="Times New Roman" w:hAnsi="Times New Roman" w:cs="Times New Roman"/>
-          <w:lang w:val="en-US"/>
-        </w:rPr>
-        <w:t xml:space="preserve"> to orchestrate all above services together</w:t>
-      </w:r>
-    </w:p>
-    <w:p>
-      <w:pPr>
-        <w:pStyle w:val="ListParagraph"/>
-        <w:numPr>
-          <w:ilvl w:val="2"/>
-          <w:numId w:val="1"/>
-        </w:numPr>
-        <w:rPr>
-          <w:rFonts w:ascii="Times New Roman" w:hAnsi="Times New Roman" w:cs="Times New Roman"/>
-          <w:lang w:val="en-US"/>
-        </w:rPr>
-      </w:pPr>
-      <w:r>
-        <w:rPr>
-          <w:rFonts w:ascii="Times New Roman" w:hAnsi="Times New Roman" w:cs="Times New Roman"/>
-          <w:lang w:val="en-US"/>
-        </w:rPr>
-        <w:t>Artifact generated from CICD pipeline will store in S3 bucket</w:t>
-      </w:r>
-    </w:p>
-    <w:p>
-      <w:pPr>
-        <w:pStyle w:val="ListParagraph"/>
-        <w:numPr>
-          <w:ilvl w:val="2"/>
-          <w:numId w:val="1"/>
-        </w:numPr>
-        <w:rPr>
-          <w:rFonts w:ascii="Times New Roman" w:hAnsi="Times New Roman" w:cs="Times New Roman"/>
-          <w:lang w:val="en-US"/>
-        </w:rPr>
-      </w:pPr>
-      <w:r>
-        <w:rPr>
-          <w:rFonts w:ascii="Times New Roman" w:hAnsi="Times New Roman" w:cs="Times New Roman"/>
-          <w:lang w:val="en-US"/>
-        </w:rPr>
-        <w:t xml:space="preserve">For caching purposes, </w:t>
-      </w:r>
-      <w:proofErr w:type="spellStart"/>
-      <w:r>
-        <w:rPr>
-          <w:rFonts w:ascii="Times New Roman" w:hAnsi="Times New Roman" w:cs="Times New Roman"/>
-          <w:lang w:val="en-US"/>
-        </w:rPr>
-        <w:t>i</w:t>
-      </w:r>
-      <w:proofErr w:type="spellEnd"/>
-      <w:r>
-        <w:rPr>
-          <w:rFonts w:ascii="Times New Roman" w:hAnsi="Times New Roman" w:cs="Times New Roman"/>
-          <w:lang w:val="en-US"/>
-        </w:rPr>
-        <w:t xml:space="preserve"> use “local” setting on </w:t>
-      </w:r>
-      <w:proofErr w:type="spellStart"/>
-      <w:r>
-        <w:rPr>
-          <w:rFonts w:ascii="Times New Roman" w:hAnsi="Times New Roman" w:cs="Times New Roman"/>
-          <w:lang w:val="en-US"/>
-        </w:rPr>
-        <w:t>CodeBuild</w:t>
-      </w:r>
-      <w:proofErr w:type="spellEnd"/>
-      <w:r>
-        <w:rPr>
-          <w:rFonts w:ascii="Times New Roman" w:hAnsi="Times New Roman" w:cs="Times New Roman"/>
-          <w:lang w:val="en-US"/>
-        </w:rPr>
-        <w:t xml:space="preserve"> settings</w:t>
-      </w:r>
-    </w:p>
-    <w:p>
-      <w:pPr>
-        <w:pStyle w:val="ListParagraph"/>
-        <w:numPr>
-          <w:ilvl w:val="0"/>
-          <w:numId w:val="1"/>
-        </w:numPr>
-        <w:rPr>
-          <w:rFonts w:ascii="Times New Roman" w:hAnsi="Times New Roman" w:cs="Times New Roman"/>
-          <w:lang w:val="en-US"/>
-        </w:rPr>
-      </w:pPr>
-      <w:r>
-        <w:rPr>
-          <w:rFonts w:ascii="Times New Roman" w:hAnsi="Times New Roman" w:cs="Times New Roman"/>
-          <w:lang w:val="en-US"/>
-        </w:rPr>
-        <w:t>Networking:</w:t>
-      </w:r>
-    </w:p>
-    <w:p>
-      <w:pPr>
-        <w:pStyle w:val="ListParagraph"/>
-        <w:numPr>
-          <w:ilvl w:val="1"/>
-          <w:numId w:val="1"/>
-        </w:numPr>
-        <w:rPr>
-          <w:rFonts w:ascii="Times New Roman" w:hAnsi="Times New Roman" w:cs="Times New Roman"/>
-          <w:lang w:val="en-US"/>
-        </w:rPr>
-      </w:pPr>
-      <w:r>
-        <w:rPr>
-          <w:rFonts w:ascii="Times New Roman" w:hAnsi="Times New Roman" w:cs="Times New Roman"/>
-          <w:lang w:val="en-US"/>
-        </w:rPr>
-        <w:t xml:space="preserve">I use 1 VPC (10.10.0.0/16, I don’t use 10.0.0.0/16 because it’s common CIDR, if later we need to </w:t>
-      </w:r>
-      <w:proofErr w:type="gramStart"/>
-      <w:r>
-        <w:rPr>
-          <w:rFonts w:ascii="Times New Roman" w:hAnsi="Times New Roman" w:cs="Times New Roman"/>
-          <w:lang w:val="en-US"/>
-        </w:rPr>
-        <w:t>peering</w:t>
-      </w:r>
-      <w:proofErr w:type="gramEnd"/>
-      <w:r>
-        <w:rPr>
-          <w:rFonts w:ascii="Times New Roman" w:hAnsi="Times New Roman" w:cs="Times New Roman"/>
-          <w:lang w:val="en-US"/>
-        </w:rPr>
-        <w:t xml:space="preserve"> this VPC for another one -&gt; it would be </w:t>
-      </w:r>
-      <w:r>
-        <w:rPr>
-          <w:rFonts w:ascii="Times New Roman" w:hAnsi="Times New Roman" w:cs="Times New Roman"/>
-          <w:lang w:val="en-US"/>
-        </w:rPr>
-        <w:t>unnecessary</w:t>
-      </w:r>
-      <w:r>
-        <w:rPr>
-          <w:rFonts w:ascii="Times New Roman" w:hAnsi="Times New Roman" w:cs="Times New Roman"/>
-          <w:lang w:val="en-US"/>
-        </w:rPr>
-        <w:t xml:space="preserve"> </w:t>
-      </w:r>
-      <w:r>
-        <w:rPr>
-          <w:rFonts w:ascii="Times New Roman" w:hAnsi="Times New Roman" w:cs="Times New Roman"/>
-          <w:lang w:val="en-US"/>
-        </w:rPr>
-        <w:t>to solve the IP overlapping problems)</w:t>
-      </w:r>
-    </w:p>
-    <w:p>
-      <w:pPr>
-        <w:pStyle w:val="ListParagraph"/>
-        <w:numPr>
-          <w:ilvl w:val="1"/>
-          <w:numId w:val="1"/>
-        </w:numPr>
-        <w:rPr>
-          <w:rFonts w:ascii="Times New Roman" w:hAnsi="Times New Roman" w:cs="Times New Roman"/>
-          <w:lang w:val="en-US"/>
-        </w:rPr>
-      </w:pPr>
-      <w:r>
-        <w:rPr>
-          <w:rFonts w:ascii="Times New Roman" w:hAnsi="Times New Roman" w:cs="Times New Roman"/>
-          <w:lang w:val="en-US"/>
-        </w:rPr>
-        <w:t xml:space="preserve">6 subnets: </w:t>
-      </w:r>
-      <w:r>
-        <w:rPr>
-          <w:rFonts w:ascii="Times New Roman" w:hAnsi="Times New Roman" w:cs="Times New Roman"/>
-          <w:lang w:val="en-US"/>
-        </w:rPr>
-        <w:t>(2 each for High Availability purposes)</w:t>
-      </w:r>
-    </w:p>
-    <w:p>
-      <w:pPr>
-        <w:pStyle w:val="ListParagraph"/>
-        <w:numPr>
-          <w:ilvl w:val="2"/>
-          <w:numId w:val="1"/>
-        </w:numPr>
-        <w:rPr>
-          <w:rFonts w:ascii="Times New Roman" w:hAnsi="Times New Roman" w:cs="Times New Roman"/>
-          <w:lang w:val="en-US"/>
-        </w:rPr>
-      </w:pPr>
-      <w:r>
-        <w:rPr>
-          <w:rFonts w:ascii="Times New Roman" w:hAnsi="Times New Roman" w:cs="Times New Roman"/>
-          <w:lang w:val="en-US"/>
-        </w:rPr>
-        <w:t>2 public subnets</w:t>
-      </w:r>
-    </w:p>
-    <w:p>
-      <w:pPr>
-        <w:pStyle w:val="ListParagraph"/>
-        <w:numPr>
-          <w:ilvl w:val="3"/>
-          <w:numId w:val="1"/>
-        </w:numPr>
-        <w:rPr>
-          <w:rFonts w:ascii="Times New Roman" w:hAnsi="Times New Roman" w:cs="Times New Roman"/>
-          <w:lang w:val="en-US"/>
-        </w:rPr>
-      </w:pPr>
-      <w:r>
-        <w:rPr>
-          <w:rFonts w:ascii="Times New Roman" w:hAnsi="Times New Roman" w:cs="Times New Roman"/>
-          <w:lang w:val="en-US"/>
-        </w:rPr>
-        <w:t>Place all ALBs for all EC2 services</w:t>
-      </w:r>
-    </w:p>
-    <w:p>
-      <w:pPr>
-        <w:pStyle w:val="ListParagraph"/>
-        <w:numPr>
-          <w:ilvl w:val="3"/>
-          <w:numId w:val="1"/>
-        </w:numPr>
-        <w:rPr>
-          <w:rFonts w:ascii="Times New Roman" w:hAnsi="Times New Roman" w:cs="Times New Roman"/>
-          <w:lang w:val="en-US"/>
-        </w:rPr>
-      </w:pPr>
-      <w:r>
-        <w:rPr>
-          <w:rFonts w:ascii="Times New Roman" w:hAnsi="Times New Roman" w:cs="Times New Roman"/>
-          <w:lang w:val="en-US"/>
-        </w:rPr>
-        <w:t>Place bastion host (if use one)</w:t>
-      </w:r>
-    </w:p>
-    <w:p>
-      <w:pPr>
-        <w:pStyle w:val="ListParagraph"/>
-        <w:numPr>
-          <w:ilvl w:val="2"/>
-          <w:numId w:val="1"/>
-        </w:numPr>
-        <w:rPr>
-          <w:rFonts w:ascii="Times New Roman" w:hAnsi="Times New Roman" w:cs="Times New Roman"/>
-          <w:lang w:val="en-US"/>
-        </w:rPr>
-      </w:pPr>
-      <w:r>
-        <w:rPr>
-          <w:rFonts w:ascii="Times New Roman" w:hAnsi="Times New Roman" w:cs="Times New Roman"/>
-          <w:lang w:val="en-US"/>
-        </w:rPr>
-        <w:t>2 private subnets</w:t>
-      </w:r>
-    </w:p>
-    <w:p>
-      <w:pPr>
-        <w:pStyle w:val="ListParagraph"/>
-        <w:numPr>
-          <w:ilvl w:val="3"/>
-          <w:numId w:val="1"/>
-        </w:numPr>
-        <w:rPr>
-          <w:rFonts w:ascii="Times New Roman" w:hAnsi="Times New Roman" w:cs="Times New Roman"/>
-          <w:lang w:val="en-US"/>
-        </w:rPr>
-      </w:pPr>
-      <w:r>
-        <w:rPr>
-          <w:rFonts w:ascii="Times New Roman" w:hAnsi="Times New Roman" w:cs="Times New Roman"/>
-          <w:lang w:val="en-US"/>
-        </w:rPr>
         <w:t>Place all EC2s under private subnet</w:t>
       </w:r>
       <w:r>
@@ -2180,8 +2238,333 @@
           <w:rFonts w:ascii="Times New Roman" w:hAnsi="Times New Roman" w:cs="Times New Roman"/>
           <w:lang w:val="en-US"/>
         </w:rPr>
+        <w:t>Api</w:t>
+      </w:r>
+      <w:proofErr w:type="spellEnd"/>
+      <w:r>
+        <w:rPr>
+          <w:rFonts w:ascii="Times New Roman" w:hAnsi="Times New Roman" w:cs="Times New Roman"/>
+          <w:lang w:val="en-US"/>
+        </w:rPr>
+        <w:t xml:space="preserve"> service</w:t>
+      </w:r>
+    </w:p>
+    <w:p>
+      <w:pPr>
+        <w:pStyle w:val="ListParagraph"/>
+        <w:numPr>
+          <w:ilvl w:val="3"/>
+          <w:numId w:val="1"/>
+        </w:numPr>
+        <w:rPr>
+          <w:rFonts w:ascii="Times New Roman" w:hAnsi="Times New Roman" w:cs="Times New Roman"/>
+          <w:lang w:val="en-US"/>
+        </w:rPr>
+      </w:pPr>
+      <w:r>
+        <w:rPr>
+          <w:rFonts w:ascii="Times New Roman" w:hAnsi="Times New Roman" w:cs="Times New Roman"/>
+          <w:lang w:val="en-US"/>
+        </w:rPr>
+        <w:t>Service type: REPLICA (50% min running tasks</w:t>
+      </w:r>
+      <w:proofErr w:type="gramStart"/>
+      <w:r>
+        <w:rPr>
+          <w:rFonts w:ascii="Times New Roman" w:hAnsi="Times New Roman" w:cs="Times New Roman"/>
+          <w:lang w:val="en-US"/>
+        </w:rPr>
+        <w:t>) :</w:t>
+      </w:r>
+      <w:proofErr w:type="gramEnd"/>
+      <w:r>
+        <w:rPr>
+          <w:rFonts w:ascii="Times New Roman" w:hAnsi="Times New Roman" w:cs="Times New Roman"/>
+          <w:lang w:val="en-US"/>
+        </w:rPr>
+        <w:t xml:space="preserve"> 200% (max running tasks)</w:t>
+      </w:r>
+    </w:p>
+    <w:p>
+      <w:pPr>
+        <w:pStyle w:val="ListParagraph"/>
+        <w:numPr>
+          <w:ilvl w:val="3"/>
+          <w:numId w:val="1"/>
+        </w:numPr>
+        <w:rPr>
+          <w:rFonts w:ascii="Times New Roman" w:hAnsi="Times New Roman" w:cs="Times New Roman"/>
+          <w:lang w:val="en-US"/>
+        </w:rPr>
+      </w:pPr>
+      <w:r>
+        <w:rPr>
+          <w:rFonts w:ascii="Times New Roman" w:hAnsi="Times New Roman" w:cs="Times New Roman"/>
+          <w:lang w:val="en-US"/>
+        </w:rPr>
+        <w:t>Load balancer:</w:t>
+      </w:r>
+    </w:p>
+    <w:p>
+      <w:pPr>
+        <w:pStyle w:val="ListParagraph"/>
+        <w:numPr>
+          <w:ilvl w:val="4"/>
+          <w:numId w:val="1"/>
+        </w:numPr>
+        <w:rPr>
+          <w:rFonts w:ascii="Times New Roman" w:hAnsi="Times New Roman" w:cs="Times New Roman"/>
+          <w:lang w:val="en-US"/>
+        </w:rPr>
+      </w:pPr>
+      <w:r>
+        <w:rPr>
+          <w:rFonts w:ascii="Times New Roman" w:hAnsi="Times New Roman" w:cs="Times New Roman"/>
+          <w:lang w:val="en-US"/>
+        </w:rPr>
+        <w:t>ALB</w:t>
+      </w:r>
+    </w:p>
+    <w:p>
+      <w:pPr>
+        <w:pStyle w:val="ListParagraph"/>
+        <w:numPr>
+          <w:ilvl w:val="5"/>
+          <w:numId w:val="1"/>
+        </w:numPr>
+        <w:rPr>
+          <w:rFonts w:ascii="Times New Roman" w:hAnsi="Times New Roman" w:cs="Times New Roman"/>
+          <w:lang w:val="en-US"/>
+        </w:rPr>
+      </w:pPr>
+      <w:r>
+        <w:rPr>
+          <w:rFonts w:ascii="Times New Roman" w:hAnsi="Times New Roman" w:cs="Times New Roman"/>
+          <w:lang w:val="en-US"/>
+        </w:rPr>
+        <w:t xml:space="preserve">Listener 80 + 443 </w:t>
+      </w:r>
+    </w:p>
+    <w:p>
+      <w:pPr>
+        <w:pStyle w:val="ListParagraph"/>
+        <w:numPr>
+          <w:ilvl w:val="5"/>
+          <w:numId w:val="1"/>
+        </w:numPr>
+        <w:rPr>
+          <w:rFonts w:ascii="Times New Roman" w:hAnsi="Times New Roman" w:cs="Times New Roman"/>
+          <w:lang w:val="en-US"/>
+        </w:rPr>
+      </w:pPr>
+      <w:r>
+        <w:rPr>
+          <w:rFonts w:ascii="Times New Roman" w:hAnsi="Times New Roman" w:cs="Times New Roman"/>
+          <w:lang w:val="en-US"/>
+        </w:rPr>
+        <w:t>Target group for port 80 of container</w:t>
+      </w:r>
+    </w:p>
+    <w:p>
+      <w:pPr>
+        <w:pStyle w:val="ListParagraph"/>
+        <w:numPr>
+          <w:ilvl w:val="3"/>
+          <w:numId w:val="1"/>
+        </w:numPr>
+        <w:rPr>
+          <w:rFonts w:ascii="Times New Roman" w:hAnsi="Times New Roman" w:cs="Times New Roman"/>
+          <w:lang w:val="en-US"/>
+        </w:rPr>
+      </w:pPr>
+      <w:r>
+        <w:rPr>
+          <w:rFonts w:ascii="Times New Roman" w:hAnsi="Times New Roman" w:cs="Times New Roman"/>
+          <w:lang w:val="en-US"/>
+        </w:rPr>
+        <w:t>Task definition:</w:t>
+      </w:r>
+    </w:p>
+    <w:p>
+      <w:pPr>
+        <w:pStyle w:val="ListParagraph"/>
+        <w:numPr>
+          <w:ilvl w:val="4"/>
+          <w:numId w:val="1"/>
+        </w:numPr>
+        <w:rPr>
+          <w:rFonts w:ascii="Times New Roman" w:hAnsi="Times New Roman" w:cs="Times New Roman"/>
+          <w:lang w:val="en-US"/>
+        </w:rPr>
+      </w:pPr>
+      <w:r>
+        <w:rPr>
+          <w:rFonts w:ascii="Times New Roman" w:hAnsi="Times New Roman" w:cs="Times New Roman"/>
+          <w:lang w:val="en-US"/>
+        </w:rPr>
+        <w:t>Image: acme/</w:t>
+      </w:r>
+      <w:proofErr w:type="spellStart"/>
+      <w:r>
+        <w:rPr>
+          <w:rFonts w:ascii="Times New Roman" w:hAnsi="Times New Roman" w:cs="Times New Roman"/>
+          <w:lang w:val="en-US"/>
+        </w:rPr>
+        <w:t>api</w:t>
+      </w:r>
+      <w:proofErr w:type="spellEnd"/>
+    </w:p>
+    <w:p>
+      <w:pPr>
+        <w:pStyle w:val="ListParagraph"/>
+        <w:numPr>
+          <w:ilvl w:val="4"/>
+          <w:numId w:val="1"/>
+        </w:numPr>
+        <w:rPr>
+          <w:rFonts w:ascii="Times New Roman" w:hAnsi="Times New Roman" w:cs="Times New Roman"/>
+          <w:lang w:val="en-US"/>
+        </w:rPr>
+      </w:pPr>
+      <w:r>
+        <w:rPr>
+          <w:rFonts w:ascii="Times New Roman" w:hAnsi="Times New Roman" w:cs="Times New Roman"/>
+          <w:lang w:val="en-US"/>
+        </w:rPr>
+        <w:t>Port: 80</w:t>
+      </w:r>
+      <w:r>
+        <w:rPr>
+          <w:rFonts w:ascii="Times New Roman" w:hAnsi="Times New Roman" w:cs="Times New Roman"/>
+          <w:lang w:val="en-US"/>
+        </w:rPr>
+        <w:t>:80</w:t>
+      </w:r>
+    </w:p>
+    <w:p>
+      <w:pPr>
+        <w:pStyle w:val="ListParagraph"/>
+        <w:numPr>
+          <w:ilvl w:val="4"/>
+          <w:numId w:val="1"/>
+        </w:numPr>
+        <w:rPr>
+          <w:rFonts w:ascii="Times New Roman" w:hAnsi="Times New Roman" w:cs="Times New Roman"/>
+          <w:lang w:val="en-US"/>
+        </w:rPr>
+      </w:pPr>
+      <w:r>
+        <w:rPr>
+          <w:rFonts w:ascii="Times New Roman" w:hAnsi="Times New Roman" w:cs="Times New Roman"/>
+          <w:lang w:val="en-US"/>
+        </w:rPr>
+        <w:t>Environmental variables</w:t>
+      </w:r>
+    </w:p>
+    <w:p>
+      <w:pPr>
+        <w:pStyle w:val="ListParagraph"/>
+        <w:numPr>
+          <w:ilvl w:val="5"/>
+          <w:numId w:val="1"/>
+        </w:numPr>
+        <w:rPr>
+          <w:rFonts w:ascii="Times New Roman" w:hAnsi="Times New Roman" w:cs="Times New Roman"/>
+          <w:lang w:val="en-US"/>
+        </w:rPr>
+      </w:pPr>
+      <w:r>
+        <w:rPr>
+          <w:rFonts w:ascii="Times New Roman" w:hAnsi="Times New Roman" w:cs="Times New Roman"/>
+          <w:lang w:val="en-US"/>
+        </w:rPr>
+        <w:t>POSTGRES_URL: &lt;endpoint of Postgres database from RDS&gt;</w:t>
+      </w:r>
+    </w:p>
+    <w:p>
+      <w:pPr>
+        <w:pStyle w:val="ListParagraph"/>
+        <w:numPr>
+          <w:ilvl w:val="5"/>
+          <w:numId w:val="1"/>
+        </w:numPr>
+        <w:rPr>
+          <w:rFonts w:ascii="Times New Roman" w:hAnsi="Times New Roman" w:cs="Times New Roman"/>
+          <w:lang w:val="en-US"/>
+        </w:rPr>
+      </w:pPr>
+      <w:r>
+        <w:rPr>
+          <w:rFonts w:ascii="Times New Roman" w:hAnsi="Times New Roman" w:cs="Times New Roman"/>
+          <w:lang w:val="en-US"/>
+        </w:rPr>
+        <w:t>METRIC</w:t>
+      </w:r>
+      <w:r>
+        <w:rPr>
+          <w:rFonts w:ascii="Times New Roman" w:hAnsi="Times New Roman" w:cs="Times New Roman"/>
+          <w:lang w:val="en-US"/>
+        </w:rPr>
+        <w:t>S</w:t>
+      </w:r>
+      <w:r>
+        <w:rPr>
+          <w:rFonts w:ascii="Times New Roman" w:hAnsi="Times New Roman" w:cs="Times New Roman"/>
+          <w:lang w:val="en-US"/>
+        </w:rPr>
+        <w:t>_URL:</w:t>
+      </w:r>
+      <w:r>
+        <w:rPr>
+          <w:rFonts w:ascii="Times New Roman" w:hAnsi="Times New Roman" w:cs="Times New Roman"/>
+          <w:lang w:val="en-US"/>
+        </w:rPr>
+        <w:t xml:space="preserve"> </w:t>
+      </w:r>
+      <w:proofErr w:type="spellStart"/>
+      <w:r>
+        <w:rPr>
+          <w:rFonts w:ascii="Times New Roman" w:hAnsi="Times New Roman" w:cs="Times New Roman"/>
+          <w:lang w:val="en-US"/>
+        </w:rPr>
+        <w:t>url</w:t>
+      </w:r>
+      <w:proofErr w:type="spellEnd"/>
+      <w:r>
+        <w:rPr>
+          <w:rFonts w:ascii="Times New Roman" w:hAnsi="Times New Roman" w:cs="Times New Roman"/>
+          <w:lang w:val="en-US"/>
+        </w:rPr>
+        <w:t xml:space="preserve"> of the instance</w:t>
+      </w:r>
+    </w:p>
+    <w:p>
+      <w:pPr>
+        <w:pStyle w:val="ListParagraph"/>
+        <w:numPr>
+          <w:ilvl w:val="6"/>
+          <w:numId w:val="1"/>
+        </w:numPr>
+        <w:rPr>
+          <w:rFonts w:ascii="Times New Roman" w:hAnsi="Times New Roman" w:cs="Times New Roman"/>
+          <w:lang w:val="en-US"/>
+        </w:rPr>
+      </w:pPr>
+      <w:r>
+        <w:rPr>
+          <w:rFonts w:ascii="Times New Roman" w:hAnsi="Times New Roman" w:cs="Times New Roman"/>
+          <w:lang w:val="en-US"/>
+        </w:rPr>
         <w:lastRenderedPageBreak/>
-        <w:t>Api</w:t>
+        <w:t>I don’t understand why you prefer “</w:t>
+      </w:r>
+      <w:proofErr w:type="spellStart"/>
+      <w:r>
+        <w:rPr>
+          <w:rFonts w:ascii="Times New Roman" w:hAnsi="Times New Roman" w:cs="Times New Roman"/>
+          <w:lang w:val="en-US"/>
+        </w:rPr>
+        <w:t>url</w:t>
       </w:r>
       <w:proofErr w:type="spellEnd"/>
       <w:r>
@@ -2189,7 +2572,23 @@
           <w:rFonts w:ascii="Times New Roman" w:hAnsi="Times New Roman" w:cs="Times New Roman"/>
           <w:lang w:val="en-US"/>
         </w:rPr>
-        <w:t xml:space="preserve"> service</w:t>
+        <w:t xml:space="preserve"> of the instance” as the value of METRICS_URL env, so I decided to let this empty for now. </w:t>
+      </w:r>
+      <w:proofErr w:type="gramStart"/>
+      <w:r>
+        <w:rPr>
+          <w:rFonts w:ascii="Times New Roman" w:hAnsi="Times New Roman" w:cs="Times New Roman"/>
+          <w:lang w:val="en-US"/>
+        </w:rPr>
+        <w:t>Need  more</w:t>
+      </w:r>
+      <w:proofErr w:type="gramEnd"/>
+      <w:r>
+        <w:rPr>
+          <w:rFonts w:ascii="Times New Roman" w:hAnsi="Times New Roman" w:cs="Times New Roman"/>
+          <w:lang w:val="en-US"/>
+        </w:rPr>
+        <w:t xml:space="preserve"> clarifications for this to configure properly.</w:t>
       </w:r>
     </w:p>
     <w:p>
@@ -2209,7 +2608,165 @@
           <w:rFonts w:ascii="Times New Roman" w:hAnsi="Times New Roman" w:cs="Times New Roman"/>
           <w:lang w:val="en-US"/>
         </w:rPr>
-        <w:t>Service type: REPLICA (50% min running tasks</w:t>
+        <w:t>Service auto scaling settings:</w:t>
+      </w:r>
+    </w:p>
+    <w:p>
+      <w:pPr>
+        <w:pStyle w:val="ListParagraph"/>
+        <w:numPr>
+          <w:ilvl w:val="4"/>
+          <w:numId w:val="1"/>
+        </w:numPr>
+        <w:rPr>
+          <w:rFonts w:ascii="Times New Roman" w:hAnsi="Times New Roman" w:cs="Times New Roman"/>
+          <w:lang w:val="en-US"/>
+        </w:rPr>
+      </w:pPr>
+      <w:r>
+        <w:rPr>
+          <w:rFonts w:ascii="Times New Roman" w:hAnsi="Times New Roman" w:cs="Times New Roman"/>
+          <w:lang w:val="en-US"/>
+        </w:rPr>
+        <w:t>Min number of tasks: 2</w:t>
+      </w:r>
+    </w:p>
+    <w:p>
+      <w:pPr>
+        <w:pStyle w:val="ListParagraph"/>
+        <w:numPr>
+          <w:ilvl w:val="4"/>
+          <w:numId w:val="1"/>
+        </w:numPr>
+        <w:rPr>
+          <w:rFonts w:ascii="Times New Roman" w:hAnsi="Times New Roman" w:cs="Times New Roman"/>
+          <w:lang w:val="en-US"/>
+        </w:rPr>
+      </w:pPr>
+      <w:r>
+        <w:rPr>
+          <w:rFonts w:ascii="Times New Roman" w:hAnsi="Times New Roman" w:cs="Times New Roman"/>
+          <w:lang w:val="en-US"/>
+        </w:rPr>
+        <w:t>Max number of tasks: 4</w:t>
+      </w:r>
+    </w:p>
+    <w:p>
+      <w:pPr>
+        <w:pStyle w:val="ListParagraph"/>
+        <w:numPr>
+          <w:ilvl w:val="4"/>
+          <w:numId w:val="1"/>
+        </w:numPr>
+        <w:rPr>
+          <w:rFonts w:ascii="Times New Roman" w:hAnsi="Times New Roman" w:cs="Times New Roman"/>
+          <w:lang w:val="en-US"/>
+        </w:rPr>
+      </w:pPr>
+      <w:r>
+        <w:rPr>
+          <w:rFonts w:ascii="Times New Roman" w:hAnsi="Times New Roman" w:cs="Times New Roman"/>
+          <w:lang w:val="en-US"/>
+        </w:rPr>
+        <w:t>Scaling policy type:</w:t>
+      </w:r>
+    </w:p>
+    <w:p>
+      <w:pPr>
+        <w:pStyle w:val="ListParagraph"/>
+        <w:numPr>
+          <w:ilvl w:val="5"/>
+          <w:numId w:val="1"/>
+        </w:numPr>
+        <w:rPr>
+          <w:rFonts w:ascii="Times New Roman" w:hAnsi="Times New Roman" w:cs="Times New Roman"/>
+          <w:lang w:val="en-US"/>
+        </w:rPr>
+      </w:pPr>
+      <w:r>
+        <w:rPr>
+          <w:rFonts w:ascii="Times New Roman" w:hAnsi="Times New Roman" w:cs="Times New Roman"/>
+          <w:lang w:val="en-US"/>
+        </w:rPr>
+        <w:t>Target tracking:</w:t>
+      </w:r>
+    </w:p>
+    <w:p>
+      <w:pPr>
+        <w:pStyle w:val="ListParagraph"/>
+        <w:numPr>
+          <w:ilvl w:val="6"/>
+          <w:numId w:val="1"/>
+        </w:numPr>
+        <w:rPr>
+          <w:rFonts w:ascii="Times New Roman" w:hAnsi="Times New Roman" w:cs="Times New Roman"/>
+          <w:lang w:val="en-US"/>
+        </w:rPr>
+      </w:pPr>
+      <w:r>
+        <w:rPr>
+          <w:rFonts w:ascii="Times New Roman" w:hAnsi="Times New Roman" w:cs="Times New Roman"/>
+          <w:lang w:val="en-US"/>
+        </w:rPr>
+        <w:t>CPU &gt; 70%</w:t>
+      </w:r>
+    </w:p>
+    <w:p>
+      <w:pPr>
+        <w:rPr>
+          <w:rFonts w:ascii="Times New Roman" w:hAnsi="Times New Roman" w:cs="Times New Roman"/>
+          <w:lang w:val="en-US"/>
+        </w:rPr>
+      </w:pPr>
+    </w:p>
+    <w:p>
+      <w:pPr>
+        <w:pStyle w:val="ListParagraph"/>
+        <w:ind w:left="2880"/>
+        <w:rPr>
+          <w:rFonts w:ascii="Times New Roman" w:hAnsi="Times New Roman" w:cs="Times New Roman"/>
+          <w:lang w:val="en-US"/>
+        </w:rPr>
+      </w:pPr>
+    </w:p>
+    <w:p>
+      <w:pPr>
+        <w:pStyle w:val="ListParagraph"/>
+        <w:numPr>
+          <w:ilvl w:val="2"/>
+          <w:numId w:val="1"/>
+        </w:numPr>
+        <w:rPr>
+          <w:rFonts w:ascii="Times New Roman" w:hAnsi="Times New Roman" w:cs="Times New Roman"/>
+          <w:lang w:val="en-US"/>
+        </w:rPr>
+      </w:pPr>
+      <w:r>
+        <w:rPr>
+          <w:rFonts w:ascii="Times New Roman" w:hAnsi="Times New Roman" w:cs="Times New Roman"/>
+          <w:lang w:val="en-US"/>
+        </w:rPr>
+        <w:t>Monitor service</w:t>
+      </w:r>
+    </w:p>
+    <w:p>
+      <w:pPr>
+        <w:pStyle w:val="ListParagraph"/>
+        <w:numPr>
+          <w:ilvl w:val="3"/>
+          <w:numId w:val="1"/>
+        </w:numPr>
+        <w:rPr>
+          <w:rFonts w:ascii="Times New Roman" w:hAnsi="Times New Roman" w:cs="Times New Roman"/>
+          <w:lang w:val="en-US"/>
+        </w:rPr>
+      </w:pPr>
+      <w:r>
+        <w:rPr>
+          <w:rFonts w:ascii="Times New Roman" w:hAnsi="Times New Roman" w:cs="Times New Roman"/>
+          <w:lang w:val="en-US"/>
+        </w:rPr>
+        <w:t>Image: prom/node-</w:t>
       </w:r>
       <w:proofErr w:type="gramStart"/>
       <w:r>
@@ -2217,7 +2774,7 @@
           <w:rFonts w:ascii="Times New Roman" w:hAnsi="Times New Roman" w:cs="Times New Roman"/>
           <w:lang w:val="en-US"/>
         </w:rPr>
-        <w:t>) :</w:t>
+        <w:t>exporter:v</w:t>
       </w:r>
       <w:proofErr w:type="gramEnd"/>
       <w:r>
@@ -2225,7 +2782,7 @@
           <w:rFonts w:ascii="Times New Roman" w:hAnsi="Times New Roman" w:cs="Times New Roman"/>
           <w:lang w:val="en-US"/>
         </w:rPr>
-        <w:t xml:space="preserve"> 200% (max running tasks)</w:t>
+        <w:t>1.6.0</w:t>
       </w:r>
     </w:p>
     <w:p>
@@ -2245,67 +2802,21 @@
           <w:rFonts w:ascii="Times New Roman" w:hAnsi="Times New Roman" w:cs="Times New Roman"/>
           <w:lang w:val="en-US"/>
         </w:rPr>
-        <w:t>Load balancer:</w:t>
-      </w:r>
-    </w:p>
-    <w:p>
-      <w:pPr>
-        <w:pStyle w:val="ListParagraph"/>
-        <w:numPr>
-          <w:ilvl w:val="4"/>
-          <w:numId w:val="1"/>
-        </w:numPr>
-        <w:rPr>
-          <w:rFonts w:ascii="Times New Roman" w:hAnsi="Times New Roman" w:cs="Times New Roman"/>
-          <w:lang w:val="en-US"/>
-        </w:rPr>
-      </w:pPr>
-      <w:r>
-        <w:rPr>
-          <w:rFonts w:ascii="Times New Roman" w:hAnsi="Times New Roman" w:cs="Times New Roman"/>
-          <w:lang w:val="en-US"/>
-        </w:rPr>
-        <w:t>ALB</w:t>
-      </w:r>
-    </w:p>
-    <w:p>
-      <w:pPr>
-        <w:pStyle w:val="ListParagraph"/>
-        <w:numPr>
-          <w:ilvl w:val="5"/>
-          <w:numId w:val="1"/>
-        </w:numPr>
-        <w:rPr>
-          <w:rFonts w:ascii="Times New Roman" w:hAnsi="Times New Roman" w:cs="Times New Roman"/>
-          <w:lang w:val="en-US"/>
-        </w:rPr>
-      </w:pPr>
-      <w:r>
-        <w:rPr>
-          <w:rFonts w:ascii="Times New Roman" w:hAnsi="Times New Roman" w:cs="Times New Roman"/>
-          <w:lang w:val="en-US"/>
-        </w:rPr>
-        <w:t xml:space="preserve">Listener 80 + 443 </w:t>
-      </w:r>
-    </w:p>
-    <w:p>
-      <w:pPr>
-        <w:pStyle w:val="ListParagraph"/>
-        <w:numPr>
-          <w:ilvl w:val="5"/>
-          <w:numId w:val="1"/>
-        </w:numPr>
-        <w:rPr>
-          <w:rFonts w:ascii="Times New Roman" w:hAnsi="Times New Roman" w:cs="Times New Roman"/>
-          <w:lang w:val="en-US"/>
-        </w:rPr>
-      </w:pPr>
-      <w:r>
-        <w:rPr>
-          <w:rFonts w:ascii="Times New Roman" w:hAnsi="Times New Roman" w:cs="Times New Roman"/>
-          <w:lang w:val="en-US"/>
-        </w:rPr>
-        <w:t>Target group for port 80 of container</w:t>
+        <w:t xml:space="preserve">Port: </w:t>
+      </w:r>
+      <w:r>
+        <w:rPr>
+          <w:rFonts w:ascii="Times New Roman" w:hAnsi="Times New Roman" w:cs="Times New Roman"/>
+          <w:lang w:val="en-US"/>
+        </w:rPr>
+        <w:t>80:</w:t>
+      </w:r>
+      <w:r>
+        <w:rPr>
+          <w:rFonts w:ascii="Times New Roman" w:hAnsi="Times New Roman" w:cs="Times New Roman"/>
+          <w:lang w:val="en-US"/>
+        </w:rPr>
+        <w:t>9100</w:t>
       </w:r>
     </w:p>
     <w:p>
@@ -2325,210 +2836,128 @@
           <w:rFonts w:ascii="Times New Roman" w:hAnsi="Times New Roman" w:cs="Times New Roman"/>
           <w:lang w:val="en-US"/>
         </w:rPr>
-        <w:t>Task definition:</w:t>
-      </w:r>
-    </w:p>
-    <w:p>
-      <w:pPr>
-        <w:pStyle w:val="ListParagraph"/>
-        <w:numPr>
-          <w:ilvl w:val="4"/>
-          <w:numId w:val="1"/>
-        </w:numPr>
-        <w:rPr>
-          <w:rFonts w:ascii="Times New Roman" w:hAnsi="Times New Roman" w:cs="Times New Roman"/>
-          <w:lang w:val="en-US"/>
-        </w:rPr>
-      </w:pPr>
-      <w:r>
-        <w:rPr>
-          <w:rFonts w:ascii="Times New Roman" w:hAnsi="Times New Roman" w:cs="Times New Roman"/>
-          <w:lang w:val="en-US"/>
-        </w:rPr>
-        <w:t>Image: acme/</w:t>
-      </w:r>
-      <w:proofErr w:type="spellStart"/>
-      <w:r>
-        <w:rPr>
-          <w:rFonts w:ascii="Times New Roman" w:hAnsi="Times New Roman" w:cs="Times New Roman"/>
-          <w:lang w:val="en-US"/>
-        </w:rPr>
-        <w:t>api</w:t>
-      </w:r>
-      <w:proofErr w:type="spellEnd"/>
-    </w:p>
-    <w:p>
-      <w:pPr>
-        <w:pStyle w:val="ListParagraph"/>
-        <w:numPr>
-          <w:ilvl w:val="4"/>
-          <w:numId w:val="1"/>
-        </w:numPr>
-        <w:rPr>
-          <w:rFonts w:ascii="Times New Roman" w:hAnsi="Times New Roman" w:cs="Times New Roman"/>
-          <w:lang w:val="en-US"/>
-        </w:rPr>
-      </w:pPr>
-      <w:r>
-        <w:rPr>
-          <w:rFonts w:ascii="Times New Roman" w:hAnsi="Times New Roman" w:cs="Times New Roman"/>
-          <w:lang w:val="en-US"/>
-        </w:rPr>
-        <w:t>Port: 80</w:t>
-      </w:r>
-      <w:r>
-        <w:rPr>
-          <w:rFonts w:ascii="Times New Roman" w:hAnsi="Times New Roman" w:cs="Times New Roman"/>
-          <w:lang w:val="en-US"/>
-        </w:rPr>
-        <w:t>:80</w:t>
-      </w:r>
-    </w:p>
-    <w:p>
-      <w:pPr>
-        <w:pStyle w:val="ListParagraph"/>
-        <w:numPr>
-          <w:ilvl w:val="4"/>
-          <w:numId w:val="1"/>
-        </w:numPr>
-        <w:rPr>
-          <w:rFonts w:ascii="Times New Roman" w:hAnsi="Times New Roman" w:cs="Times New Roman"/>
-          <w:lang w:val="en-US"/>
-        </w:rPr>
-      </w:pPr>
-      <w:r>
-        <w:rPr>
-          <w:rFonts w:ascii="Times New Roman" w:hAnsi="Times New Roman" w:cs="Times New Roman"/>
-          <w:lang w:val="en-US"/>
-        </w:rPr>
-        <w:t>Environmental variables</w:t>
-      </w:r>
-    </w:p>
-    <w:p>
-      <w:pPr>
-        <w:pStyle w:val="ListParagraph"/>
-        <w:numPr>
-          <w:ilvl w:val="5"/>
-          <w:numId w:val="1"/>
-        </w:numPr>
-        <w:rPr>
-          <w:rFonts w:ascii="Times New Roman" w:hAnsi="Times New Roman" w:cs="Times New Roman"/>
-          <w:lang w:val="en-US"/>
-        </w:rPr>
-      </w:pPr>
-      <w:r>
-        <w:rPr>
-          <w:rFonts w:ascii="Times New Roman" w:hAnsi="Times New Roman" w:cs="Times New Roman"/>
-          <w:lang w:val="en-US"/>
-        </w:rPr>
-        <w:t>POSTGRES_URL: &lt;endpoint of Postgres database from RDS&gt;</w:t>
-      </w:r>
-    </w:p>
-    <w:p>
-      <w:pPr>
-        <w:pStyle w:val="ListParagraph"/>
-        <w:numPr>
-          <w:ilvl w:val="5"/>
-          <w:numId w:val="1"/>
-        </w:numPr>
-        <w:rPr>
-          <w:rFonts w:ascii="Times New Roman" w:hAnsi="Times New Roman" w:cs="Times New Roman"/>
-          <w:lang w:val="en-US"/>
-        </w:rPr>
-      </w:pPr>
-      <w:r>
-        <w:rPr>
-          <w:rFonts w:ascii="Times New Roman" w:hAnsi="Times New Roman" w:cs="Times New Roman"/>
-          <w:lang w:val="en-US"/>
-        </w:rPr>
-        <w:t>METRIC</w:t>
-      </w:r>
-      <w:r>
-        <w:rPr>
-          <w:rFonts w:ascii="Times New Roman" w:hAnsi="Times New Roman" w:cs="Times New Roman"/>
-          <w:lang w:val="en-US"/>
-        </w:rPr>
-        <w:t>S</w:t>
-      </w:r>
-      <w:r>
-        <w:rPr>
-          <w:rFonts w:ascii="Times New Roman" w:hAnsi="Times New Roman" w:cs="Times New Roman"/>
-          <w:lang w:val="en-US"/>
-        </w:rPr>
-        <w:t>_URL:</w:t>
-      </w:r>
-      <w:r>
-        <w:rPr>
-          <w:rFonts w:ascii="Times New Roman" w:hAnsi="Times New Roman" w:cs="Times New Roman"/>
-          <w:lang w:val="en-US"/>
-        </w:rPr>
-        <w:t xml:space="preserve"> </w:t>
-      </w:r>
-      <w:proofErr w:type="spellStart"/>
-      <w:r>
-        <w:rPr>
-          <w:rFonts w:ascii="Times New Roman" w:hAnsi="Times New Roman" w:cs="Times New Roman"/>
-          <w:lang w:val="en-US"/>
-        </w:rPr>
-        <w:t>url</w:t>
-      </w:r>
-      <w:proofErr w:type="spellEnd"/>
-      <w:r>
-        <w:rPr>
-          <w:rFonts w:ascii="Times New Roman" w:hAnsi="Times New Roman" w:cs="Times New Roman"/>
-          <w:lang w:val="en-US"/>
-        </w:rPr>
-        <w:t xml:space="preserve"> of </w:t>
-      </w:r>
-      <w:r>
-        <w:rPr>
-          <w:rFonts w:ascii="Times New Roman" w:hAnsi="Times New Roman" w:cs="Times New Roman"/>
-          <w:lang w:val="en-US"/>
-        </w:rPr>
-        <w:t xml:space="preserve">the </w:t>
-      </w:r>
-      <w:r>
-        <w:rPr>
-          <w:rFonts w:ascii="Times New Roman" w:hAnsi="Times New Roman" w:cs="Times New Roman"/>
-          <w:lang w:val="en-US"/>
-        </w:rPr>
-        <w:t>instance</w:t>
-      </w:r>
-    </w:p>
-    <w:p>
-      <w:pPr>
-        <w:pStyle w:val="ListParagraph"/>
-        <w:numPr>
-          <w:ilvl w:val="6"/>
-          <w:numId w:val="1"/>
-        </w:numPr>
-        <w:rPr>
-          <w:rFonts w:ascii="Times New Roman" w:hAnsi="Times New Roman" w:cs="Times New Roman"/>
-          <w:lang w:val="en-US"/>
-        </w:rPr>
-      </w:pPr>
-      <w:r>
-        <w:rPr>
-          <w:rFonts w:ascii="Times New Roman" w:hAnsi="Times New Roman" w:cs="Times New Roman"/>
-          <w:lang w:val="en-US"/>
-        </w:rPr>
-        <w:t>I don’t understand why you prefer “</w:t>
-      </w:r>
-      <w:proofErr w:type="spellStart"/>
-      <w:r>
-        <w:rPr>
-          <w:rFonts w:ascii="Times New Roman" w:hAnsi="Times New Roman" w:cs="Times New Roman"/>
-          <w:lang w:val="en-US"/>
-        </w:rPr>
-        <w:t>url</w:t>
-      </w:r>
-      <w:proofErr w:type="spellEnd"/>
-      <w:r>
-        <w:rPr>
-          <w:rFonts w:ascii="Times New Roman" w:hAnsi="Times New Roman" w:cs="Times New Roman"/>
-          <w:lang w:val="en-US"/>
-        </w:rPr>
-        <w:t xml:space="preserve"> of the instance” as the value of METRICS_URL env, so I decided to let this empty for now. </w:t>
+        <w:t>Mount / in host -&gt; /host in node-exporter container with Read Only permission</w:t>
+      </w:r>
+    </w:p>
+    <w:p>
+      <w:pPr>
+        <w:pStyle w:val="ListParagraph"/>
+        <w:numPr>
+          <w:ilvl w:val="0"/>
+          <w:numId w:val="1"/>
+        </w:numPr>
+        <w:rPr>
+          <w:rFonts w:ascii="Times New Roman" w:hAnsi="Times New Roman" w:cs="Times New Roman"/>
+          <w:lang w:val="en-US"/>
+        </w:rPr>
+      </w:pPr>
+      <w:r>
+        <w:rPr>
+          <w:rFonts w:ascii="Times New Roman" w:hAnsi="Times New Roman" w:cs="Times New Roman"/>
+          <w:lang w:val="en-US"/>
+        </w:rPr>
+        <w:t>RDS:</w:t>
+      </w:r>
+    </w:p>
+    <w:p>
+      <w:pPr>
+        <w:pStyle w:val="ListParagraph"/>
+        <w:numPr>
+          <w:ilvl w:val="1"/>
+          <w:numId w:val="1"/>
+        </w:numPr>
+        <w:rPr>
+          <w:rFonts w:ascii="Times New Roman" w:hAnsi="Times New Roman" w:cs="Times New Roman"/>
+          <w:lang w:val="en-US"/>
+        </w:rPr>
+      </w:pPr>
+      <w:r>
+        <w:rPr>
+          <w:rFonts w:ascii="Times New Roman" w:hAnsi="Times New Roman" w:cs="Times New Roman"/>
+          <w:lang w:val="en-US"/>
+        </w:rPr>
+        <w:t>Postgres type</w:t>
+      </w:r>
+    </w:p>
+    <w:p>
+      <w:pPr>
+        <w:pStyle w:val="ListParagraph"/>
+        <w:numPr>
+          <w:ilvl w:val="1"/>
+          <w:numId w:val="1"/>
+        </w:numPr>
+        <w:rPr>
+          <w:rFonts w:ascii="Times New Roman" w:hAnsi="Times New Roman" w:cs="Times New Roman"/>
+          <w:lang w:val="en-US"/>
+        </w:rPr>
+      </w:pPr>
+      <w:r>
+        <w:rPr>
+          <w:rFonts w:ascii="Times New Roman" w:hAnsi="Times New Roman" w:cs="Times New Roman"/>
+          <w:lang w:val="en-US"/>
+        </w:rPr>
+        <w:t>Reason to choose RDS:</w:t>
+      </w:r>
+    </w:p>
+    <w:p>
+      <w:pPr>
+        <w:pStyle w:val="ListParagraph"/>
+        <w:numPr>
+          <w:ilvl w:val="2"/>
+          <w:numId w:val="1"/>
+        </w:numPr>
+        <w:rPr>
+          <w:rFonts w:ascii="Times New Roman" w:hAnsi="Times New Roman" w:cs="Times New Roman"/>
+          <w:lang w:val="en-US"/>
+        </w:rPr>
+      </w:pPr>
+      <w:r>
+        <w:rPr>
+          <w:rFonts w:ascii="Times New Roman" w:hAnsi="Times New Roman" w:cs="Times New Roman"/>
+          <w:lang w:val="en-US"/>
+        </w:rPr>
+        <w:t>RDS is a</w:t>
+      </w:r>
+      <w:r>
+        <w:rPr>
+          <w:rFonts w:ascii="Times New Roman" w:hAnsi="Times New Roman" w:cs="Times New Roman"/>
+          <w:lang w:val="en-US"/>
+        </w:rPr>
+        <w:t xml:space="preserve">n AWS </w:t>
+      </w:r>
+      <w:r>
+        <w:rPr>
+          <w:rFonts w:ascii="Times New Roman" w:hAnsi="Times New Roman" w:cs="Times New Roman"/>
+          <w:lang w:val="en-US"/>
+        </w:rPr>
+        <w:t xml:space="preserve">fully managed </w:t>
+      </w:r>
+      <w:r>
+        <w:rPr>
+          <w:rFonts w:ascii="Times New Roman" w:hAnsi="Times New Roman" w:cs="Times New Roman"/>
+          <w:lang w:val="en-US"/>
+        </w:rPr>
+        <w:t>service for Database</w:t>
+      </w:r>
+    </w:p>
+    <w:p>
+      <w:pPr>
+        <w:pStyle w:val="ListParagraph"/>
+        <w:numPr>
+          <w:ilvl w:val="2"/>
+          <w:numId w:val="1"/>
+        </w:numPr>
+        <w:rPr>
+          <w:rFonts w:ascii="Times New Roman" w:hAnsi="Times New Roman" w:cs="Times New Roman"/>
+          <w:lang w:val="en-US"/>
+        </w:rPr>
+      </w:pPr>
+      <w:r>
+        <w:rPr>
+          <w:rFonts w:ascii="Times New Roman" w:hAnsi="Times New Roman" w:cs="Times New Roman"/>
+          <w:lang w:val="en-US"/>
+        </w:rPr>
+        <w:t xml:space="preserve">AWS will handle maintenance works, backup, replicate, </w:t>
       </w:r>
       <w:proofErr w:type="gramStart"/>
       <w:r>
@@ -2536,7 +2965,7 @@
           <w:rFonts w:ascii="Times New Roman" w:hAnsi="Times New Roman" w:cs="Times New Roman"/>
           <w:lang w:val="en-US"/>
         </w:rPr>
-        <w:t>Need  more</w:t>
+        <w:t>multi AZ</w:t>
       </w:r>
       <w:proofErr w:type="gramEnd"/>
       <w:r>
@@ -2544,146 +2973,8 @@
           <w:rFonts w:ascii="Times New Roman" w:hAnsi="Times New Roman" w:cs="Times New Roman"/>
           <w:lang w:val="en-US"/>
         </w:rPr>
-        <w:t xml:space="preserve"> clarifications for this to configure properly.</w:t>
-      </w:r>
-    </w:p>
-    <w:p>
-      <w:pPr>
-        <w:pStyle w:val="ListParagraph"/>
-        <w:numPr>
-          <w:ilvl w:val="3"/>
-          <w:numId w:val="1"/>
-        </w:numPr>
-        <w:rPr>
-          <w:rFonts w:ascii="Times New Roman" w:hAnsi="Times New Roman" w:cs="Times New Roman"/>
-          <w:lang w:val="en-US"/>
-        </w:rPr>
-      </w:pPr>
-      <w:r>
-        <w:rPr>
-          <w:rFonts w:ascii="Times New Roman" w:hAnsi="Times New Roman" w:cs="Times New Roman"/>
-          <w:lang w:val="en-US"/>
-        </w:rPr>
-        <w:t>Service auto scaling settings:</w:t>
-      </w:r>
-    </w:p>
-    <w:p>
-      <w:pPr>
-        <w:pStyle w:val="ListParagraph"/>
-        <w:numPr>
-          <w:ilvl w:val="4"/>
-          <w:numId w:val="1"/>
-        </w:numPr>
-        <w:rPr>
-          <w:rFonts w:ascii="Times New Roman" w:hAnsi="Times New Roman" w:cs="Times New Roman"/>
-          <w:lang w:val="en-US"/>
-        </w:rPr>
-      </w:pPr>
-      <w:r>
-        <w:rPr>
-          <w:rFonts w:ascii="Times New Roman" w:hAnsi="Times New Roman" w:cs="Times New Roman"/>
-          <w:lang w:val="en-US"/>
-        </w:rPr>
-        <w:t>Min number of tasks: 2</w:t>
-      </w:r>
-    </w:p>
-    <w:p>
-      <w:pPr>
-        <w:pStyle w:val="ListParagraph"/>
-        <w:numPr>
-          <w:ilvl w:val="4"/>
-          <w:numId w:val="1"/>
-        </w:numPr>
-        <w:rPr>
-          <w:rFonts w:ascii="Times New Roman" w:hAnsi="Times New Roman" w:cs="Times New Roman"/>
-          <w:lang w:val="en-US"/>
-        </w:rPr>
-      </w:pPr>
-      <w:r>
-        <w:rPr>
-          <w:rFonts w:ascii="Times New Roman" w:hAnsi="Times New Roman" w:cs="Times New Roman"/>
-          <w:lang w:val="en-US"/>
-        </w:rPr>
-        <w:t>Max number of tasks: 4</w:t>
-      </w:r>
-    </w:p>
-    <w:p>
-      <w:pPr>
-        <w:pStyle w:val="ListParagraph"/>
-        <w:numPr>
-          <w:ilvl w:val="4"/>
-          <w:numId w:val="1"/>
-        </w:numPr>
-        <w:rPr>
-          <w:rFonts w:ascii="Times New Roman" w:hAnsi="Times New Roman" w:cs="Times New Roman"/>
-          <w:lang w:val="en-US"/>
-        </w:rPr>
-      </w:pPr>
-      <w:r>
-        <w:rPr>
-          <w:rFonts w:ascii="Times New Roman" w:hAnsi="Times New Roman" w:cs="Times New Roman"/>
-          <w:lang w:val="en-US"/>
-        </w:rPr>
-        <w:t>Scaling policy type:</w:t>
-      </w:r>
-    </w:p>
-    <w:p>
-      <w:pPr>
-        <w:pStyle w:val="ListParagraph"/>
-        <w:numPr>
-          <w:ilvl w:val="5"/>
-          <w:numId w:val="1"/>
-        </w:numPr>
-        <w:rPr>
-          <w:rFonts w:ascii="Times New Roman" w:hAnsi="Times New Roman" w:cs="Times New Roman"/>
-          <w:lang w:val="en-US"/>
-        </w:rPr>
-      </w:pPr>
-      <w:r>
-        <w:rPr>
-          <w:rFonts w:ascii="Times New Roman" w:hAnsi="Times New Roman" w:cs="Times New Roman"/>
-          <w:lang w:val="en-US"/>
-        </w:rPr>
-        <w:t>Target tracking:</w:t>
-      </w:r>
-    </w:p>
-    <w:p>
-      <w:pPr>
-        <w:pStyle w:val="ListParagraph"/>
-        <w:numPr>
-          <w:ilvl w:val="6"/>
-          <w:numId w:val="1"/>
-        </w:numPr>
-        <w:rPr>
-          <w:rFonts w:ascii="Times New Roman" w:hAnsi="Times New Roman" w:cs="Times New Roman"/>
-          <w:lang w:val="en-US"/>
-        </w:rPr>
-      </w:pPr>
-      <w:r>
-        <w:rPr>
-          <w:rFonts w:ascii="Times New Roman" w:hAnsi="Times New Roman" w:cs="Times New Roman"/>
-          <w:lang w:val="en-US"/>
-        </w:rPr>
-        <w:t>CPU &gt; 70%</w:t>
-      </w:r>
-    </w:p>
-    <w:p>
-      <w:pPr>
-        <w:rPr>
-          <w:rFonts w:ascii="Times New Roman" w:hAnsi="Times New Roman" w:cs="Times New Roman"/>
-          <w:lang w:val="en-US"/>
-        </w:rPr>
-      </w:pPr>
-    </w:p>
-    <w:p>
-      <w:pPr>
-        <w:pStyle w:val="ListParagraph"/>
-        <w:ind w:left="2880"/>
-        <w:rPr>
-          <w:rFonts w:ascii="Times New Roman" w:hAnsi="Times New Roman" w:cs="Times New Roman"/>
-          <w:lang w:val="en-US"/>
-        </w:rPr>
-      </w:pPr>
+        <w:t xml:space="preserve"> deployment for us -&gt; easy to manage and scaling vertically (upgrade instance type) and horizontally (enable Multi-AZ feature) with just a click.</w:t>
+      </w:r>
     </w:p>
     <w:p>
       <w:pPr>
@@ -2702,27 +2993,74 @@
           <w:rFonts w:ascii="Times New Roman" w:hAnsi="Times New Roman" w:cs="Times New Roman"/>
           <w:lang w:val="en-US"/>
         </w:rPr>
-        <w:t>Monitor service</w:t>
-      </w:r>
-    </w:p>
-    <w:p>
-      <w:pPr>
-        <w:pStyle w:val="ListParagraph"/>
-        <w:numPr>
-          <w:ilvl w:val="3"/>
-          <w:numId w:val="1"/>
-        </w:numPr>
-        <w:rPr>
-          <w:rFonts w:ascii="Times New Roman" w:hAnsi="Times New Roman" w:cs="Times New Roman"/>
-          <w:lang w:val="en-US"/>
-        </w:rPr>
-      </w:pPr>
-      <w:r>
-        <w:rPr>
-          <w:rFonts w:ascii="Times New Roman" w:hAnsi="Times New Roman" w:cs="Times New Roman"/>
-          <w:lang w:val="en-US"/>
-        </w:rPr>
-        <w:t>Image: prom/node-</w:t>
+        <w:t>This is important part of our application, so I choose RDS so all data will be protected.</w:t>
+      </w:r>
+    </w:p>
+    <w:p>
+      <w:pPr>
+        <w:pStyle w:val="ListParagraph"/>
+        <w:numPr>
+          <w:ilvl w:val="0"/>
+          <w:numId w:val="1"/>
+        </w:numPr>
+        <w:rPr>
+          <w:rFonts w:ascii="Times New Roman" w:hAnsi="Times New Roman" w:cs="Times New Roman"/>
+          <w:lang w:val="en-US"/>
+        </w:rPr>
+      </w:pPr>
+      <w:r>
+        <w:rPr>
+          <w:rFonts w:ascii="Times New Roman" w:hAnsi="Times New Roman" w:cs="Times New Roman"/>
+          <w:lang w:val="en-US"/>
+        </w:rPr>
+        <w:t xml:space="preserve">Route53: </w:t>
+      </w:r>
+    </w:p>
+    <w:p>
+      <w:pPr>
+        <w:pStyle w:val="ListParagraph"/>
+        <w:numPr>
+          <w:ilvl w:val="1"/>
+          <w:numId w:val="1"/>
+        </w:numPr>
+        <w:rPr>
+          <w:rFonts w:ascii="Times New Roman" w:hAnsi="Times New Roman" w:cs="Times New Roman"/>
+          <w:lang w:val="en-US"/>
+        </w:rPr>
+      </w:pPr>
+      <w:r>
+        <w:rPr>
+          <w:rFonts w:ascii="Times New Roman" w:hAnsi="Times New Roman" w:cs="Times New Roman"/>
+          <w:lang w:val="en-US"/>
+        </w:rPr>
+        <w:t>Create alias record for domain for FE to Frontend service ALB</w:t>
+      </w:r>
+    </w:p>
+    <w:p>
+      <w:pPr>
+        <w:pStyle w:val="ListParagraph"/>
+        <w:numPr>
+          <w:ilvl w:val="1"/>
+          <w:numId w:val="1"/>
+        </w:numPr>
+        <w:rPr>
+          <w:rFonts w:ascii="Times New Roman" w:hAnsi="Times New Roman" w:cs="Times New Roman"/>
+          <w:lang w:val="en-US"/>
+        </w:rPr>
+      </w:pPr>
+      <w:r>
+        <w:rPr>
+          <w:rFonts w:ascii="Times New Roman" w:hAnsi="Times New Roman" w:cs="Times New Roman"/>
+          <w:lang w:val="en-US"/>
+        </w:rPr>
+        <w:t xml:space="preserve">Create alias record </w:t>
+      </w:r>
+      <w:r>
+        <w:rPr>
+          <w:rFonts w:ascii="Times New Roman" w:hAnsi="Times New Roman" w:cs="Times New Roman"/>
+          <w:lang w:val="en-US"/>
+        </w:rPr>
+        <w:t xml:space="preserve">for domain of </w:t>
       </w:r>
       <w:proofErr w:type="gramStart"/>
       <w:r>
@@ -2730,7 +3068,7 @@
           <w:rFonts w:ascii="Times New Roman" w:hAnsi="Times New Roman" w:cs="Times New Roman"/>
           <w:lang w:val="en-US"/>
         </w:rPr>
-        <w:t>exporter:v</w:t>
+        <w:t>API to API</w:t>
       </w:r>
       <w:proofErr w:type="gramEnd"/>
       <w:r>
@@ -2738,61 +3076,7 @@
           <w:rFonts w:ascii="Times New Roman" w:hAnsi="Times New Roman" w:cs="Times New Roman"/>
           <w:lang w:val="en-US"/>
         </w:rPr>
-        <w:t>1.6.0</w:t>
-      </w:r>
-    </w:p>
-    <w:p>
-      <w:pPr>
-        <w:pStyle w:val="ListParagraph"/>
-        <w:numPr>
-          <w:ilvl w:val="3"/>
-          <w:numId w:val="1"/>
-        </w:numPr>
-        <w:rPr>
-          <w:rFonts w:ascii="Times New Roman" w:hAnsi="Times New Roman" w:cs="Times New Roman"/>
-          <w:lang w:val="en-US"/>
-        </w:rPr>
-      </w:pPr>
-      <w:r>
-        <w:rPr>
-          <w:rFonts w:ascii="Times New Roman" w:hAnsi="Times New Roman" w:cs="Times New Roman"/>
-          <w:lang w:val="en-US"/>
-        </w:rPr>
-        <w:t xml:space="preserve">Port: </w:t>
-      </w:r>
-      <w:r>
-        <w:rPr>
-          <w:rFonts w:ascii="Times New Roman" w:hAnsi="Times New Roman" w:cs="Times New Roman"/>
-          <w:lang w:val="en-US"/>
-        </w:rPr>
-        <w:t>80:</w:t>
-      </w:r>
-      <w:r>
-        <w:rPr>
-          <w:rFonts w:ascii="Times New Roman" w:hAnsi="Times New Roman" w:cs="Times New Roman"/>
-          <w:lang w:val="en-US"/>
-        </w:rPr>
-        <w:t>9100</w:t>
-      </w:r>
-    </w:p>
-    <w:p>
-      <w:pPr>
-        <w:pStyle w:val="ListParagraph"/>
-        <w:numPr>
-          <w:ilvl w:val="3"/>
-          <w:numId w:val="1"/>
-        </w:numPr>
-        <w:rPr>
-          <w:rFonts w:ascii="Times New Roman" w:hAnsi="Times New Roman" w:cs="Times New Roman"/>
-          <w:lang w:val="en-US"/>
-        </w:rPr>
-      </w:pPr>
-      <w:r>
-        <w:rPr>
-          <w:rFonts w:ascii="Times New Roman" w:hAnsi="Times New Roman" w:cs="Times New Roman"/>
-          <w:lang w:val="en-US"/>
-        </w:rPr>
-        <w:t>Mount / in host -&gt; /host in node-exporter container with Read Only permission</w:t>
+        <w:t xml:space="preserve"> service ALB</w:t>
       </w:r>
     </w:p>
     <w:p>
@@ -2812,7 +3096,7 @@
           <w:rFonts w:ascii="Times New Roman" w:hAnsi="Times New Roman" w:cs="Times New Roman"/>
           <w:lang w:val="en-US"/>
         </w:rPr>
-        <w:t>RDS:</w:t>
+        <w:t>ACM:</w:t>
       </w:r>
     </w:p>
     <w:p>
@@ -2832,124 +3116,7 @@
           <w:rFonts w:ascii="Times New Roman" w:hAnsi="Times New Roman" w:cs="Times New Roman"/>
           <w:lang w:val="en-US"/>
         </w:rPr>
-        <w:t>Postgres type</w:t>
-      </w:r>
-    </w:p>
-    <w:p>
-      <w:pPr>
-        <w:pStyle w:val="ListParagraph"/>
-        <w:numPr>
-          <w:ilvl w:val="1"/>
-          <w:numId w:val="1"/>
-        </w:numPr>
-        <w:rPr>
-          <w:rFonts w:ascii="Times New Roman" w:hAnsi="Times New Roman" w:cs="Times New Roman"/>
-          <w:lang w:val="en-US"/>
-        </w:rPr>
-      </w:pPr>
-      <w:r>
-        <w:rPr>
-          <w:rFonts w:ascii="Times New Roman" w:hAnsi="Times New Roman" w:cs="Times New Roman"/>
-          <w:lang w:val="en-US"/>
-        </w:rPr>
-        <w:t>Reason to choose RDS:</w:t>
-      </w:r>
-    </w:p>
-    <w:p>
-      <w:pPr>
-        <w:pStyle w:val="ListParagraph"/>
-        <w:numPr>
-          <w:ilvl w:val="2"/>
-          <w:numId w:val="1"/>
-        </w:numPr>
-        <w:rPr>
-          <w:rFonts w:ascii="Times New Roman" w:hAnsi="Times New Roman" w:cs="Times New Roman"/>
-          <w:lang w:val="en-US"/>
-        </w:rPr>
-      </w:pPr>
-      <w:r>
-        <w:rPr>
-          <w:rFonts w:ascii="Times New Roman" w:hAnsi="Times New Roman" w:cs="Times New Roman"/>
-          <w:lang w:val="en-US"/>
-        </w:rPr>
-        <w:t>RDS is a</w:t>
-      </w:r>
-      <w:r>
-        <w:rPr>
-          <w:rFonts w:ascii="Times New Roman" w:hAnsi="Times New Roman" w:cs="Times New Roman"/>
-          <w:lang w:val="en-US"/>
-        </w:rPr>
-        <w:t xml:space="preserve">n AWS </w:t>
-      </w:r>
-      <w:r>
-        <w:rPr>
-          <w:rFonts w:ascii="Times New Roman" w:hAnsi="Times New Roman" w:cs="Times New Roman"/>
-          <w:lang w:val="en-US"/>
-        </w:rPr>
-        <w:t xml:space="preserve">fully managed </w:t>
-      </w:r>
-      <w:r>
-        <w:rPr>
-          <w:rFonts w:ascii="Times New Roman" w:hAnsi="Times New Roman" w:cs="Times New Roman"/>
-          <w:lang w:val="en-US"/>
-        </w:rPr>
-        <w:t>service for Database</w:t>
-      </w:r>
-    </w:p>
-    <w:p>
-      <w:pPr>
-        <w:pStyle w:val="ListParagraph"/>
-        <w:numPr>
-          <w:ilvl w:val="2"/>
-          <w:numId w:val="1"/>
-        </w:numPr>
-        <w:rPr>
-          <w:rFonts w:ascii="Times New Roman" w:hAnsi="Times New Roman" w:cs="Times New Roman"/>
-          <w:lang w:val="en-US"/>
-        </w:rPr>
-      </w:pPr>
-      <w:r>
-        <w:rPr>
-          <w:rFonts w:ascii="Times New Roman" w:hAnsi="Times New Roman" w:cs="Times New Roman"/>
-          <w:lang w:val="en-US"/>
-        </w:rPr>
-        <w:t xml:space="preserve">AWS will handle maintenance works, backup, replicate, </w:t>
-      </w:r>
-      <w:proofErr w:type="gramStart"/>
-      <w:r>
-        <w:rPr>
-          <w:rFonts w:ascii="Times New Roman" w:hAnsi="Times New Roman" w:cs="Times New Roman"/>
-          <w:lang w:val="en-US"/>
-        </w:rPr>
-        <w:t>multi AZ</w:t>
-      </w:r>
-      <w:proofErr w:type="gramEnd"/>
-      <w:r>
-        <w:rPr>
-          <w:rFonts w:ascii="Times New Roman" w:hAnsi="Times New Roman" w:cs="Times New Roman"/>
-          <w:lang w:val="en-US"/>
-        </w:rPr>
-        <w:t xml:space="preserve"> deployment for us -&gt; easy to manage and scaling vertically (upgrade instance type) and horizontally (enable Multi-AZ feature) with just a click.</w:t>
-      </w:r>
-    </w:p>
-    <w:p>
-      <w:pPr>
-        <w:pStyle w:val="ListParagraph"/>
-        <w:numPr>
-          <w:ilvl w:val="2"/>
-          <w:numId w:val="1"/>
-        </w:numPr>
-        <w:rPr>
-          <w:rFonts w:ascii="Times New Roman" w:hAnsi="Times New Roman" w:cs="Times New Roman"/>
-          <w:lang w:val="en-US"/>
-        </w:rPr>
-      </w:pPr>
-      <w:r>
-        <w:rPr>
-          <w:rFonts w:ascii="Times New Roman" w:hAnsi="Times New Roman" w:cs="Times New Roman"/>
-          <w:lang w:val="en-US"/>
-        </w:rPr>
-        <w:t>This is important part of our application, so I choose RDS so all data will be protected.</w:t>
+        <w:t>ACM will automatically handle the SSL certificate for ALBs of FE and API</w:t>
       </w:r>
     </w:p>
     <w:p>
@@ -2969,130 +3136,6 @@
           <w:rFonts w:ascii="Times New Roman" w:hAnsi="Times New Roman" w:cs="Times New Roman"/>
           <w:lang w:val="en-US"/>
         </w:rPr>
-        <w:t xml:space="preserve">Route53: </w:t>
-      </w:r>
-    </w:p>
-    <w:p>
-      <w:pPr>
-        <w:pStyle w:val="ListParagraph"/>
-        <w:numPr>
-          <w:ilvl w:val="1"/>
-          <w:numId w:val="1"/>
-        </w:numPr>
-        <w:rPr>
-          <w:rFonts w:ascii="Times New Roman" w:hAnsi="Times New Roman" w:cs="Times New Roman"/>
-          <w:lang w:val="en-US"/>
-        </w:rPr>
-      </w:pPr>
-      <w:r>
-        <w:rPr>
-          <w:rFonts w:ascii="Times New Roman" w:hAnsi="Times New Roman" w:cs="Times New Roman"/>
-          <w:lang w:val="en-US"/>
-        </w:rPr>
-        <w:t>Create alias record for domain for FE to Frontend service ALB</w:t>
-      </w:r>
-    </w:p>
-    <w:p>
-      <w:pPr>
-        <w:pStyle w:val="ListParagraph"/>
-        <w:numPr>
-          <w:ilvl w:val="1"/>
-          <w:numId w:val="1"/>
-        </w:numPr>
-        <w:rPr>
-          <w:rFonts w:ascii="Times New Roman" w:hAnsi="Times New Roman" w:cs="Times New Roman"/>
-          <w:lang w:val="en-US"/>
-        </w:rPr>
-      </w:pPr>
-      <w:r>
-        <w:rPr>
-          <w:rFonts w:ascii="Times New Roman" w:hAnsi="Times New Roman" w:cs="Times New Roman"/>
-          <w:lang w:val="en-US"/>
-        </w:rPr>
-        <w:t xml:space="preserve">Create alias record </w:t>
-      </w:r>
-      <w:r>
-        <w:rPr>
-          <w:rFonts w:ascii="Times New Roman" w:hAnsi="Times New Roman" w:cs="Times New Roman"/>
-          <w:lang w:val="en-US"/>
-        </w:rPr>
-        <w:t xml:space="preserve">for domain of </w:t>
-      </w:r>
-      <w:proofErr w:type="gramStart"/>
-      <w:r>
-        <w:rPr>
-          <w:rFonts w:ascii="Times New Roman" w:hAnsi="Times New Roman" w:cs="Times New Roman"/>
-          <w:lang w:val="en-US"/>
-        </w:rPr>
-        <w:t>API to API</w:t>
-      </w:r>
-      <w:proofErr w:type="gramEnd"/>
-      <w:r>
-        <w:rPr>
-          <w:rFonts w:ascii="Times New Roman" w:hAnsi="Times New Roman" w:cs="Times New Roman"/>
-          <w:lang w:val="en-US"/>
-        </w:rPr>
-        <w:t xml:space="preserve"> service ALB</w:t>
-      </w:r>
-    </w:p>
-    <w:p>
-      <w:pPr>
-        <w:pStyle w:val="ListParagraph"/>
-        <w:numPr>
-          <w:ilvl w:val="0"/>
-          <w:numId w:val="1"/>
-        </w:numPr>
-        <w:rPr>
-          <w:rFonts w:ascii="Times New Roman" w:hAnsi="Times New Roman" w:cs="Times New Roman"/>
-          <w:lang w:val="en-US"/>
-        </w:rPr>
-      </w:pPr>
-      <w:r>
-        <w:rPr>
-          <w:rFonts w:ascii="Times New Roman" w:hAnsi="Times New Roman" w:cs="Times New Roman"/>
-          <w:lang w:val="en-US"/>
-        </w:rPr>
-        <w:t>ACM:</w:t>
-      </w:r>
-    </w:p>
-    <w:p>
-      <w:pPr>
-        <w:pStyle w:val="ListParagraph"/>
-        <w:numPr>
-          <w:ilvl w:val="1"/>
-          <w:numId w:val="1"/>
-        </w:numPr>
-        <w:rPr>
-          <w:rFonts w:ascii="Times New Roman" w:hAnsi="Times New Roman" w:cs="Times New Roman"/>
-          <w:lang w:val="en-US"/>
-        </w:rPr>
-      </w:pPr>
-      <w:r>
-        <w:rPr>
-          <w:rFonts w:ascii="Times New Roman" w:hAnsi="Times New Roman" w:cs="Times New Roman"/>
-          <w:lang w:val="en-US"/>
-        </w:rPr>
-        <w:t>ACM will automatically handle the SSL certificate for ALBs of FE and API</w:t>
-      </w:r>
-    </w:p>
-    <w:p>
-      <w:pPr>
-        <w:pStyle w:val="ListParagraph"/>
-        <w:numPr>
-          <w:ilvl w:val="0"/>
-          <w:numId w:val="1"/>
-        </w:numPr>
-        <w:rPr>
-          <w:rFonts w:ascii="Times New Roman" w:hAnsi="Times New Roman" w:cs="Times New Roman"/>
-          <w:lang w:val="en-US"/>
-        </w:rPr>
-      </w:pPr>
-      <w:r>
-        <w:rPr>
-          <w:rFonts w:ascii="Times New Roman" w:hAnsi="Times New Roman" w:cs="Times New Roman"/>
-          <w:lang w:val="en-US"/>
-        </w:rPr>
-        <w:lastRenderedPageBreak/>
         <w:t>ECR</w:t>
       </w:r>
     </w:p>
@@ -3334,6 +3377,7 @@
           <w:rFonts w:ascii="Times New Roman" w:eastAsia="Times New Roman" w:hAnsi="Times New Roman" w:cs="Times New Roman"/>
           <w:color w:val="202124"/>
         </w:rPr>
+        <w:lastRenderedPageBreak/>
         <w:t>A way to easily scale the api and ui instances horizontally</w:t>
       </w:r>
     </w:p>
@@ -3354,14 +3398,7 @@
           <w:rFonts w:ascii="Times New Roman" w:hAnsi="Times New Roman" w:cs="Times New Roman"/>
           <w:lang w:val="en-US"/>
         </w:rPr>
-        <w:t>Service auto scaling settings</w:t>
-      </w:r>
-      <w:r>
-        <w:rPr>
-          <w:rFonts w:ascii="Times New Roman" w:hAnsi="Times New Roman" w:cs="Times New Roman"/>
-          <w:lang w:val="en-US"/>
-        </w:rPr>
-        <w:t xml:space="preserve"> of ECS will </w:t>
+        <w:t xml:space="preserve">Service auto scaling settings of ECS will </w:t>
       </w:r>
       <w:r>
         <w:rPr>
@@ -3784,32 +3821,6 @@
           <w:lang w:val="en-US"/>
         </w:rPr>
       </w:pPr>
-    </w:p>
-    <w:p>
-      <w:pPr>
-        <w:pStyle w:val="ListParagraph"/>
-        <w:ind w:left="1440"/>
-        <w:rPr>
-          <w:rFonts w:ascii="Times New Roman" w:hAnsi="Times New Roman" w:cs="Times New Roman"/>
-          <w:lang w:val="en-US"/>
-        </w:rPr>
-      </w:pPr>
-      <w:r>
-        <w:rPr>
-          <w:rFonts w:ascii="Times New Roman" w:hAnsi="Times New Roman" w:cs="Times New Roman"/>
-          <w:lang w:val="en-US"/>
-        </w:rPr>
-        <w:lastRenderedPageBreak/>
-        <w:t>Simple architecture that shows all services that I mentioned above</w:t>
-      </w:r>
-      <w:r>
-        <w:rPr>
-          <w:rFonts w:ascii="Times New Roman" w:hAnsi="Times New Roman" w:cs="Times New Roman"/>
-          <w:lang w:val="en-US"/>
-        </w:rPr>
-        <w:br/>
-        <w:t>Disclaimer: this only show components that I used, not for security or network purposes. I think this design is enough for the interview test.</w:t>
-      </w:r>
     </w:p>
     <w:p>
       <w:pPr>
@@ -3851,64 +3862,6 @@
           <w:bdr w:val="none" w:sz="0" w:space="0" w:color="auto" w:frame="1"/>
         </w:rPr>
       </w:pPr>
-      <w:r>
-        <w:rPr>
-          <w:rFonts w:ascii="var(--ff-mono)" w:eastAsia="Times New Roman" w:hAnsi="var(--ff-mono)" w:cs="Courier New"/>
-          <w:noProof/>
-          <w:sz w:val="20"/>
-          <w:szCs w:val="20"/>
-          <w:bdr w:val="none" w:sz="0" w:space="0" w:color="auto" w:frame="1"/>
-        </w:rPr>
-        <w:drawing>
-          <wp:anchor distT="0" distB="0" distL="114300" distR="114300" simplePos="0" relativeHeight="251658240" behindDoc="0" locked="0" layoutInCell="1" allowOverlap="1" wp14:anchorId="35364544" wp14:editId="4ABCB5B5">
-            <wp:simplePos x="0" y="0"/>
-            <wp:positionH relativeFrom="margin">
-              <wp:align>center</wp:align>
-            </wp:positionH>
-            <wp:positionV relativeFrom="margin">
-              <wp:align>top</wp:align>
-            </wp:positionV>
-            <wp:extent cx="5943600" cy="5267325"/>
-            <wp:effectExtent l="0" t="0" r="0" b="3175"/>
-            <wp:wrapSquare wrapText="bothSides"/>
-            <wp:docPr id="1" name="Picture 1" descr="A computer screen shot of a diagram&#10;&#10;Description automatically generated"/>
-            <wp:cNvGraphicFramePr>
-              <a:graphicFrameLocks xmlns:a="http://schemas.openxmlformats.org/drawingml/2006/main" noChangeAspect="1"/>
-            </wp:cNvGraphicFramePr>
-            <a:graphic xmlns:a="http://schemas.openxmlformats.org/drawingml/2006/main">
-              <a:graphicData uri="http://schemas.openxmlformats.org/drawingml/2006/picture">
-                <pic:pic xmlns:pic="http://schemas.openxmlformats.org/drawingml/2006/picture">
-                  <pic:nvPicPr>
-                    <pic:cNvPr id="1" name="Picture 1" descr="A computer screen shot of a diagram&#10;&#10;Description automatically generated"/>
-                    <pic:cNvPicPr/>
-                  </pic:nvPicPr>
-                  <pic:blipFill>
-                    <a:blip r:embed="rId5" cstate="print">
-                      <a:extLst>
-                        <a:ext uri="{28A0092B-C50C-407E-A947-70E740481C1C}">
-                          <a14:useLocalDpi xmlns:a14="http://schemas.microsoft.com/office/drawing/2010/main" val="0"/>
-                        </a:ext>
-                      </a:extLst>
-                    </a:blip>
-                    <a:stretch>
-                      <a:fillRect/>
-                    </a:stretch>
-                  </pic:blipFill>
-                  <pic:spPr>
-                    <a:xfrm>
-                      <a:off x="0" y="0"/>
-                      <a:ext cx="5943600" cy="5267325"/>
-                    </a:xfrm>
-                    <a:prstGeom prst="rect">
-                      <a:avLst/>
-                    </a:prstGeom>
-                  </pic:spPr>
-                </pic:pic>
-              </a:graphicData>
-            </a:graphic>
-          </wp:anchor>
-        </w:drawing>
-      </w:r>
     </w:p>
     <w:sectPr>
       <w:pgSz w:w="12240" w:h="15840"/>

</xml_diff>